<commit_message>
Processing complete for graphical & adding new images
</commit_message>
<xml_diff>
--- a/Travail_pratique_3_-_Controle_dun_robot.docx
+++ b/Travail_pratique_3_-_Controle_dun_robot.docx
@@ -825,8 +825,102 @@
           <w:sz w:val="24"/>
           <w:szCs w:val="24"/>
         </w:rPr>
-        <w:t>Votre interface graphique doit permettre de contrôler les mouvements suivants :</w:t>
-      </w:r>
+        <w:t>Votre interface graphique doit permettre de contrôler les mouvements suivants</w:t>
+      </w:r>
+      <w:r>
+        <w:rPr>
+          <w:sz w:val="24"/>
+          <w:szCs w:val="24"/>
+        </w:rPr>
+        <w:t xml:space="preserve">. Les roues </w:t>
+      </w:r>
+      <w:r>
+        <w:rPr>
+          <w:sz w:val="24"/>
+          <w:szCs w:val="24"/>
+        </w:rPr>
+        <w:t xml:space="preserve">doivent toujours tourner à </w:t>
+      </w:r>
+      <w:r>
+        <w:rPr>
+          <w:sz w:val="24"/>
+          <w:szCs w:val="24"/>
+        </w:rPr>
+        <w:t>pleine vitesse</w:t>
+      </w:r>
+      <w:r>
+        <w:rPr>
+          <w:sz w:val="24"/>
+          <w:szCs w:val="24"/>
+        </w:rPr>
+        <w:t xml:space="preserve"> lors d'un déplacement</w:t>
+      </w:r>
+      <w:r>
+        <w:rPr>
+          <w:sz w:val="24"/>
+          <w:szCs w:val="24"/>
+        </w:rPr>
+        <w:t>, à l'exception de celles (côté droit ou côté gauche) devant tourner à une</w:t>
+      </w:r>
+      <w:r>
+        <w:rPr>
+          <w:sz w:val="24"/>
+          <w:szCs w:val="24"/>
+        </w:rPr>
+        <w:t xml:space="preserve"> </w:t>
+      </w:r>
+      <w:r>
+        <w:rPr>
+          <w:sz w:val="24"/>
+          <w:szCs w:val="24"/>
+        </w:rPr>
+        <w:t>vitesse inférieure</w:t>
+      </w:r>
+      <w:r>
+        <w:rPr>
+          <w:sz w:val="24"/>
+          <w:szCs w:val="24"/>
+        </w:rPr>
+        <w:t xml:space="preserve"> ou nulle</w:t>
+      </w:r>
+      <w:r>
+        <w:rPr>
+          <w:sz w:val="24"/>
+          <w:szCs w:val="24"/>
+        </w:rPr>
+        <w:t xml:space="preserve"> </w:t>
+      </w:r>
+      <w:r>
+        <w:rPr>
+          <w:sz w:val="24"/>
+          <w:szCs w:val="24"/>
+        </w:rPr>
+        <w:t xml:space="preserve">pour permettre </w:t>
+      </w:r>
+      <w:r>
+        <w:rPr>
+          <w:sz w:val="24"/>
+          <w:szCs w:val="24"/>
+        </w:rPr>
+        <w:t xml:space="preserve">un virage </w:t>
+      </w:r>
+      <w:r>
+        <w:rPr>
+          <w:sz w:val="24"/>
+          <w:szCs w:val="24"/>
+        </w:rPr>
+        <w:t>:</w:t>
+      </w:r>
+    </w:p>
+    <w:p>
+      <w:pPr>
+        <w:pStyle w:val="Retraitcorpsdetexte"/>
+        <w:ind w:left="0" w:firstLine="0"/>
+        <w:rPr>
+          <w:sz w:val="24"/>
+          <w:szCs w:val="24"/>
+        </w:rPr>
+      </w:pPr>
     </w:p>
     <w:p>
       <w:pPr>
@@ -1018,7 +1112,21 @@
           <w:sz w:val="24"/>
           <w:szCs w:val="24"/>
         </w:rPr>
-        <w:t>Avancer en tournant vers la droite, avec une intensité variable.</w:t>
+        <w:t xml:space="preserve">Avancer </w:t>
+      </w:r>
+      <w:r>
+        <w:rPr>
+          <w:sz w:val="24"/>
+          <w:szCs w:val="24"/>
+        </w:rPr>
+        <w:t xml:space="preserve">en tournant </w:t>
+      </w:r>
+      <w:r>
+        <w:rPr>
+          <w:sz w:val="24"/>
+          <w:szCs w:val="24"/>
+        </w:rPr>
+        <w:t>vers la droite.</w:t>
       </w:r>
     </w:p>
     <w:p>
@@ -1049,7 +1157,21 @@
           <w:sz w:val="24"/>
           <w:szCs w:val="24"/>
         </w:rPr>
-        <w:t>Avancer en tournant vers la gauche, avec une intensité variable.</w:t>
+        <w:t xml:space="preserve">Avancer </w:t>
+      </w:r>
+      <w:r>
+        <w:rPr>
+          <w:sz w:val="24"/>
+          <w:szCs w:val="24"/>
+        </w:rPr>
+        <w:t>en tournant vers la gauche</w:t>
+      </w:r>
+      <w:r>
+        <w:rPr>
+          <w:sz w:val="24"/>
+          <w:szCs w:val="24"/>
+        </w:rPr>
+        <w:t>.</w:t>
       </w:r>
     </w:p>
     <w:p>
@@ -1080,7 +1202,21 @@
           <w:sz w:val="24"/>
           <w:szCs w:val="24"/>
         </w:rPr>
-        <w:t>Reculer en tournant vers la droite, avec une intensité variable.</w:t>
+        <w:t xml:space="preserve">Reculer </w:t>
+      </w:r>
+      <w:r>
+        <w:rPr>
+          <w:sz w:val="24"/>
+          <w:szCs w:val="24"/>
+        </w:rPr>
+        <w:t xml:space="preserve">en tournant </w:t>
+      </w:r>
+      <w:r>
+        <w:rPr>
+          <w:sz w:val="24"/>
+          <w:szCs w:val="24"/>
+        </w:rPr>
+        <w:t>vers la droite.</w:t>
       </w:r>
     </w:p>
     <w:p>
@@ -1111,17 +1247,22 @@
           <w:sz w:val="24"/>
           <w:szCs w:val="24"/>
         </w:rPr>
-        <w:t>Reculer en tournant vers la gauche, avec une intensité variable.</w:t>
-      </w:r>
-    </w:p>
-    <w:p>
-      <w:pPr>
-        <w:pStyle w:val="Retraitcorpsdetexte"/>
-        <w:rPr>
-          <w:sz w:val="24"/>
-          <w:szCs w:val="24"/>
-        </w:rPr>
-      </w:pPr>
+        <w:t xml:space="preserve">Reculer </w:t>
+      </w:r>
+      <w:r>
+        <w:rPr>
+          <w:sz w:val="24"/>
+          <w:szCs w:val="24"/>
+        </w:rPr>
+        <w:t xml:space="preserve">en tournant </w:t>
+      </w:r>
+      <w:r>
+        <w:rPr>
+          <w:sz w:val="24"/>
+          <w:szCs w:val="24"/>
+        </w:rPr>
+        <w:t>vers la gauche.</w:t>
+      </w:r>
     </w:p>
     <w:p>
       <w:pPr>
@@ -1132,12 +1273,78 @@
           <w:szCs w:val="24"/>
         </w:rPr>
       </w:pPr>
-      <w:r>
-        <w:rPr>
-          <w:sz w:val="24"/>
-          <w:szCs w:val="24"/>
-        </w:rPr>
-        <w:t>Notons que les 5 premiers mouvements ci-dessus sont effectués avec des moteurs à pleine vitesse.</w:t>
+    </w:p>
+    <w:p>
+      <w:pPr>
+        <w:pStyle w:val="Retraitcorpsdetexte"/>
+        <w:ind w:left="0" w:firstLine="0"/>
+        <w:rPr>
+          <w:sz w:val="24"/>
+          <w:szCs w:val="24"/>
+        </w:rPr>
+      </w:pPr>
+      <w:r>
+        <w:rPr>
+          <w:sz w:val="24"/>
+          <w:szCs w:val="24"/>
+        </w:rPr>
+        <w:t xml:space="preserve">L'intensité </w:t>
+      </w:r>
+      <w:r>
+        <w:rPr>
+          <w:sz w:val="24"/>
+          <w:szCs w:val="24"/>
+        </w:rPr>
+        <w:t xml:space="preserve">(ou rayon de courbure) </w:t>
+      </w:r>
+      <w:r>
+        <w:rPr>
+          <w:sz w:val="24"/>
+          <w:szCs w:val="24"/>
+        </w:rPr>
+        <w:t xml:space="preserve">d'un virage peut </w:t>
+      </w:r>
+      <w:r>
+        <w:rPr>
+          <w:sz w:val="24"/>
+          <w:szCs w:val="24"/>
+        </w:rPr>
+        <w:t xml:space="preserve">aller de </w:t>
+      </w:r>
+      <w:r>
+        <w:rPr>
+          <w:sz w:val="24"/>
+          <w:szCs w:val="24"/>
+        </w:rPr>
+        <w:t>1</w:t>
+      </w:r>
+      <w:r>
+        <w:rPr>
+          <w:sz w:val="24"/>
+          <w:szCs w:val="24"/>
+        </w:rPr>
+        <w:t xml:space="preserve"> (</w:t>
+      </w:r>
+      <w:r>
+        <w:rPr>
+          <w:sz w:val="24"/>
+          <w:szCs w:val="24"/>
+        </w:rPr>
+        <w:t xml:space="preserve">faible </w:t>
+      </w:r>
+      <w:r>
+        <w:rPr>
+          <w:sz w:val="24"/>
+          <w:szCs w:val="24"/>
+        </w:rPr>
+        <w:t xml:space="preserve">virage) à </w:t>
+      </w:r>
+      <w:r>
+        <w:rPr>
+          <w:sz w:val="24"/>
+          <w:szCs w:val="24"/>
+        </w:rPr>
+        <w:t>5</w:t>
       </w:r>
       <w:r>
         <w:rPr>
@@ -1146,6 +1353,48 @@
         </w:rPr>
         <w:t xml:space="preserve"> </w:t>
       </w:r>
+      <w:r>
+        <w:rPr>
+          <w:sz w:val="24"/>
+          <w:szCs w:val="24"/>
+        </w:rPr>
+        <w:t xml:space="preserve">(virage </w:t>
+      </w:r>
+      <w:r>
+        <w:rPr>
+          <w:sz w:val="24"/>
+          <w:szCs w:val="24"/>
+        </w:rPr>
+        <w:t>serré</w:t>
+      </w:r>
+      <w:r>
+        <w:rPr>
+          <w:sz w:val="24"/>
+          <w:szCs w:val="24"/>
+        </w:rPr>
+        <w:t xml:space="preserve">), avec </w:t>
+      </w:r>
+      <w:r>
+        <w:rPr>
+          <w:sz w:val="24"/>
+          <w:szCs w:val="24"/>
+        </w:rPr>
+        <w:t xml:space="preserve">un </w:t>
+      </w:r>
+      <w:r>
+        <w:rPr>
+          <w:sz w:val="24"/>
+          <w:szCs w:val="24"/>
+        </w:rPr>
+        <w:t>incrément de 1</w:t>
+      </w:r>
+      <w:r>
+        <w:rPr>
+          <w:sz w:val="24"/>
+          <w:szCs w:val="24"/>
+        </w:rPr>
+        <w:t>.</w:t>
+      </w:r>
     </w:p>
     <w:p>
       <w:pPr>
@@ -1171,91 +1420,22 @@
           <w:sz w:val="24"/>
           <w:szCs w:val="24"/>
         </w:rPr>
-        <w:t xml:space="preserve">L'intensité d'un virage peut </w:t>
-      </w:r>
-      <w:r>
-        <w:rPr>
-          <w:sz w:val="24"/>
-          <w:szCs w:val="24"/>
-        </w:rPr>
-        <w:t xml:space="preserve">aller de 0 (aucun virage) à </w:t>
-      </w:r>
-      <w:r>
-        <w:rPr>
-          <w:sz w:val="24"/>
-          <w:szCs w:val="24"/>
-        </w:rPr>
-        <w:t>5</w:t>
-      </w:r>
-      <w:r>
-        <w:rPr>
-          <w:sz w:val="24"/>
-          <w:szCs w:val="24"/>
-        </w:rPr>
-        <w:t xml:space="preserve"> </w:t>
-      </w:r>
-      <w:r>
-        <w:rPr>
-          <w:sz w:val="24"/>
-          <w:szCs w:val="24"/>
-        </w:rPr>
-        <w:t xml:space="preserve">(virage </w:t>
-      </w:r>
-      <w:r>
-        <w:rPr>
-          <w:sz w:val="24"/>
-          <w:szCs w:val="24"/>
-        </w:rPr>
-        <w:t xml:space="preserve">serré </w:t>
-      </w:r>
-      <w:r>
-        <w:rPr>
-          <w:sz w:val="24"/>
-          <w:szCs w:val="24"/>
-        </w:rPr>
-        <w:t xml:space="preserve">avec seulement </w:t>
-      </w:r>
-      <w:r>
-        <w:rPr>
-          <w:sz w:val="24"/>
-          <w:szCs w:val="24"/>
-        </w:rPr>
-        <w:t xml:space="preserve">les </w:t>
-      </w:r>
-      <w:r>
-        <w:rPr>
-          <w:sz w:val="24"/>
-          <w:szCs w:val="24"/>
-        </w:rPr>
-        <w:t>roues d'un seul côté</w:t>
-      </w:r>
-      <w:r>
-        <w:rPr>
-          <w:sz w:val="24"/>
-          <w:szCs w:val="24"/>
-        </w:rPr>
-        <w:t xml:space="preserve"> qui tournent</w:t>
-      </w:r>
-      <w:r>
-        <w:rPr>
-          <w:sz w:val="24"/>
-          <w:szCs w:val="24"/>
-        </w:rPr>
-        <w:t xml:space="preserve">), avec </w:t>
-      </w:r>
-      <w:r>
-        <w:rPr>
-          <w:sz w:val="24"/>
-          <w:szCs w:val="24"/>
-        </w:rPr>
-        <w:t xml:space="preserve">un </w:t>
-      </w:r>
-      <w:r>
-        <w:rPr>
-          <w:sz w:val="24"/>
-          <w:szCs w:val="24"/>
-        </w:rPr>
-        <w:t>incrément de 1.</w:t>
+        <w:t xml:space="preserve">Le protocole à respecter entre Processing et Arduino est composé de deux octets, le premier étant le mouvement à réaliser, le second l'intensité des virages. </w:t>
+      </w:r>
+    </w:p>
+    <w:p>
+      <w:pPr>
+        <w:rPr>
+          <w:sz w:val="24"/>
+          <w:szCs w:val="24"/>
+        </w:rPr>
+      </w:pPr>
+      <w:r>
+        <w:rPr>
+          <w:sz w:val="24"/>
+          <w:szCs w:val="24"/>
+        </w:rPr>
+        <w:br w:type="page"/>
       </w:r>
     </w:p>
     <w:p>
@@ -1267,6 +1447,118 @@
           <w:szCs w:val="24"/>
         </w:rPr>
       </w:pPr>
+      <w:r>
+        <w:rPr>
+          <w:sz w:val="24"/>
+          <w:szCs w:val="24"/>
+        </w:rPr>
+        <w:lastRenderedPageBreak/>
+        <w:t xml:space="preserve">Si un mouvement rectiligne </w:t>
+      </w:r>
+      <w:r>
+        <w:rPr>
+          <w:sz w:val="24"/>
+          <w:szCs w:val="24"/>
+        </w:rPr>
+        <w:t xml:space="preserve">ou un arrêt </w:t>
+      </w:r>
+      <w:r>
+        <w:rPr>
+          <w:sz w:val="24"/>
+          <w:szCs w:val="24"/>
+        </w:rPr>
+        <w:t xml:space="preserve">est demandé, deux octets doivent quand même </w:t>
+      </w:r>
+      <w:r>
+        <w:rPr>
+          <w:sz w:val="24"/>
+          <w:szCs w:val="24"/>
+        </w:rPr>
+        <w:t xml:space="preserve">être </w:t>
+      </w:r>
+      <w:r>
+        <w:rPr>
+          <w:sz w:val="24"/>
+          <w:szCs w:val="24"/>
+        </w:rPr>
+        <w:t>transmis au robot</w:t>
+      </w:r>
+      <w:r>
+        <w:rPr>
+          <w:sz w:val="24"/>
+          <w:szCs w:val="24"/>
+        </w:rPr>
+        <w:t xml:space="preserve"> afin de respecter le protocole</w:t>
+      </w:r>
+      <w:r>
+        <w:rPr>
+          <w:sz w:val="24"/>
+          <w:szCs w:val="24"/>
+        </w:rPr>
+        <w:t>, mais le second octet ne sert à rien.</w:t>
+      </w:r>
+    </w:p>
+    <w:p>
+      <w:pPr>
+        <w:pStyle w:val="Retraitcorpsdetexte"/>
+        <w:rPr>
+          <w:sz w:val="24"/>
+          <w:szCs w:val="24"/>
+        </w:rPr>
+      </w:pPr>
+    </w:p>
+    <w:p>
+      <w:pPr>
+        <w:pStyle w:val="Retraitcorpsdetexte"/>
+        <w:rPr>
+          <w:sz w:val="24"/>
+          <w:szCs w:val="24"/>
+        </w:rPr>
+      </w:pPr>
+      <w:r>
+        <w:rPr>
+          <w:sz w:val="24"/>
+          <w:szCs w:val="24"/>
+        </w:rPr>
+        <w:t>Le contrôle de v</w:t>
+      </w:r>
+      <w:r>
+        <w:rPr>
+          <w:sz w:val="24"/>
+          <w:szCs w:val="24"/>
+        </w:rPr>
+        <w:t xml:space="preserve">otre robot </w:t>
+      </w:r>
+      <w:r>
+        <w:rPr>
+          <w:sz w:val="24"/>
+          <w:szCs w:val="24"/>
+        </w:rPr>
+        <w:t>d</w:t>
+      </w:r>
+      <w:r>
+        <w:rPr>
+          <w:sz w:val="24"/>
+          <w:szCs w:val="24"/>
+        </w:rPr>
+        <w:t>oit</w:t>
+      </w:r>
+      <w:r>
+        <w:rPr>
+          <w:sz w:val="24"/>
+          <w:szCs w:val="24"/>
+        </w:rPr>
+        <w:t xml:space="preserve"> être possible à partir de plusieurs clients connectés.</w:t>
+      </w:r>
+    </w:p>
+    <w:p>
+      <w:pPr>
+        <w:pStyle w:val="Retraitcorpsdetexte"/>
+        <w:rPr>
+          <w:sz w:val="24"/>
+          <w:szCs w:val="24"/>
+        </w:rPr>
+      </w:pPr>
     </w:p>
     <w:p>
       <w:pPr>
@@ -1282,7 +1574,7 @@
           <w:sz w:val="24"/>
           <w:szCs w:val="24"/>
         </w:rPr>
-        <w:t xml:space="preserve">Le protocole à respecter entre Processing et Arduino est composé de deux octets, le premier étant le mouvement à réaliser, le second l'intensité des virages. </w:t>
+        <w:t>Afin de sauver du temps, d'économiser les piles du robot, et d'avoir la possibilité de travailler à l'extérieur des heures du cours, débutez votre système de contrôle en simulant certains traitement, tels que décrits ci-dessous.</w:t>
       </w:r>
     </w:p>
     <w:p>
@@ -1298,32 +1590,27 @@
     <w:p>
       <w:pPr>
         <w:pStyle w:val="Retraitcorpsdetexte"/>
-        <w:rPr>
-          <w:sz w:val="24"/>
-          <w:szCs w:val="24"/>
-        </w:rPr>
-      </w:pPr>
-      <w:r>
-        <w:rPr>
-          <w:sz w:val="24"/>
-          <w:szCs w:val="24"/>
-        </w:rPr>
-        <w:t>Le contrôle de v</w:t>
-      </w:r>
-      <w:r>
-        <w:rPr>
-          <w:sz w:val="24"/>
-          <w:szCs w:val="24"/>
-        </w:rPr>
-        <w:t xml:space="preserve">otre robot </w:t>
-      </w:r>
-      <w:r>
-        <w:rPr>
-          <w:sz w:val="24"/>
-          <w:szCs w:val="24"/>
-        </w:rPr>
-        <w:t>devrait être possible à partir de plusieurs clients connectés.</w:t>
-      </w:r>
+        <w:ind w:left="0" w:firstLine="0"/>
+        <w:rPr>
+          <w:sz w:val="24"/>
+          <w:szCs w:val="24"/>
+        </w:rPr>
+      </w:pPr>
+      <w:r>
+        <w:rPr>
+          <w:sz w:val="24"/>
+          <w:szCs w:val="24"/>
+        </w:rPr>
+        <w:t>Lorsque ces simulations sauront répondre aux exigences d'une partie de votre système de contrôle, des modifications mineures pourront être effectuées afin que les mouvements du robot physique puissent être contrôlés via le réseau.</w:t>
+      </w:r>
+    </w:p>
+    <w:p>
+      <w:pPr>
+        <w:rPr>
+          <w:sz w:val="24"/>
+          <w:szCs w:val="24"/>
+        </w:rPr>
+      </w:pPr>
       <w:r>
         <w:rPr>
           <w:sz w:val="24"/>
@@ -1337,73 +1624,21 @@
         <w:pStyle w:val="Retraitcorpsdetexte"/>
         <w:ind w:left="0" w:firstLine="0"/>
         <w:rPr>
-          <w:sz w:val="24"/>
-          <w:szCs w:val="24"/>
-        </w:rPr>
-      </w:pPr>
-      <w:r>
-        <w:rPr>
+          <w:b/>
+          <w:bCs/>
+          <w:sz w:val="24"/>
+          <w:szCs w:val="24"/>
+        </w:rPr>
+      </w:pPr>
+      <w:r>
+        <w:rPr>
+          <w:b/>
+          <w:bCs/>
           <w:sz w:val="24"/>
           <w:szCs w:val="24"/>
         </w:rPr>
         <w:lastRenderedPageBreak/>
-        <w:t xml:space="preserve">Afin de sauver du temps et </w:t>
-      </w:r>
-      <w:r>
-        <w:rPr>
-          <w:sz w:val="24"/>
-          <w:szCs w:val="24"/>
-        </w:rPr>
-        <w:t>économiser</w:t>
-      </w:r>
-      <w:r>
-        <w:rPr>
-          <w:sz w:val="24"/>
-          <w:szCs w:val="24"/>
-        </w:rPr>
-        <w:t xml:space="preserve"> </w:t>
-      </w:r>
-      <w:r>
-        <w:rPr>
-          <w:sz w:val="24"/>
-          <w:szCs w:val="24"/>
-        </w:rPr>
-        <w:t>l</w:t>
-      </w:r>
-      <w:r>
-        <w:rPr>
-          <w:sz w:val="24"/>
-          <w:szCs w:val="24"/>
-        </w:rPr>
-        <w:t xml:space="preserve">es piles du robot, veuillez d'abord réaliser votre système de contrôle </w:t>
-      </w:r>
-      <w:r>
-        <w:rPr>
-          <w:sz w:val="24"/>
-          <w:szCs w:val="24"/>
-        </w:rPr>
-        <w:t>en simulant les mouvements du robot. Lorsque cette simulation saura répondre aux exigences d</w:t>
-      </w:r>
-      <w:r>
-        <w:rPr>
-          <w:sz w:val="24"/>
-          <w:szCs w:val="24"/>
-        </w:rPr>
-        <w:t>u système de</w:t>
-      </w:r>
-      <w:r>
-        <w:rPr>
-          <w:sz w:val="24"/>
-          <w:szCs w:val="24"/>
-        </w:rPr>
-        <w:t xml:space="preserve"> contrôle, </w:t>
-      </w:r>
-      <w:r>
-        <w:rPr>
-          <w:sz w:val="24"/>
-          <w:szCs w:val="24"/>
-        </w:rPr>
-        <w:t>des modifications mineures pourront être effectuées afin que les mouvements du robots physique puissent être contrôlés via le réseau.</w:t>
+        <w:t>Étapes à réaliser</w:t>
       </w:r>
     </w:p>
     <w:p>
@@ -1419,40 +1654,240 @@
     <w:p>
       <w:pPr>
         <w:pStyle w:val="Retraitcorpsdetexte"/>
+        <w:ind w:left="284" w:hanging="284"/>
+        <w:rPr>
+          <w:b/>
+          <w:bCs/>
+          <w:sz w:val="24"/>
+          <w:szCs w:val="24"/>
+        </w:rPr>
+      </w:pPr>
+      <w:r>
+        <w:rPr>
+          <w:b/>
+          <w:bCs/>
+          <w:sz w:val="24"/>
+          <w:szCs w:val="24"/>
+        </w:rPr>
+        <w:t>1</w:t>
+      </w:r>
+      <w:r>
+        <w:rPr>
+          <w:b/>
+          <w:bCs/>
+          <w:sz w:val="24"/>
+          <w:szCs w:val="24"/>
+        </w:rPr>
+        <w:t>.</w:t>
+      </w:r>
+      <w:r>
+        <w:rPr>
+          <w:b/>
+          <w:bCs/>
+          <w:sz w:val="24"/>
+          <w:szCs w:val="24"/>
+        </w:rPr>
+        <w:tab/>
+      </w:r>
+      <w:r>
+        <w:rPr>
+          <w:b/>
+          <w:bCs/>
+          <w:sz w:val="24"/>
+          <w:szCs w:val="24"/>
+        </w:rPr>
+        <w:t>Tinkercad</w:t>
+      </w:r>
+      <w:r>
+        <w:rPr>
+          <w:b/>
+          <w:bCs/>
+          <w:sz w:val="24"/>
+          <w:szCs w:val="24"/>
+        </w:rPr>
+        <w:t xml:space="preserve"> et le robot virtuel</w:t>
+      </w:r>
+      <w:r>
+        <w:rPr>
+          <w:b/>
+          <w:bCs/>
+          <w:sz w:val="24"/>
+          <w:szCs w:val="24"/>
+        </w:rPr>
+        <w:t xml:space="preserve"> (10% du fonctionnement)</w:t>
+      </w:r>
+    </w:p>
+    <w:p>
+      <w:pPr>
+        <w:pStyle w:val="Retraitcorpsdetexte"/>
+        <w:ind w:left="284" w:firstLine="0"/>
+        <w:rPr>
+          <w:sz w:val="24"/>
+          <w:szCs w:val="24"/>
+        </w:rPr>
+      </w:pPr>
+      <w:r>
+        <w:rPr>
+          <w:sz w:val="24"/>
+          <w:szCs w:val="24"/>
+        </w:rPr>
+        <w:t>Utilisez</w:t>
+      </w:r>
+      <w:r>
+        <w:rPr>
+          <w:sz w:val="24"/>
+          <w:szCs w:val="24"/>
+        </w:rPr>
+        <w:t xml:space="preserve"> la modélisation d</w:t>
+      </w:r>
+      <w:r>
+        <w:rPr>
+          <w:sz w:val="24"/>
+          <w:szCs w:val="24"/>
+        </w:rPr>
+        <w:t>e votre</w:t>
+      </w:r>
+      <w:r>
+        <w:rPr>
+          <w:sz w:val="24"/>
+          <w:szCs w:val="24"/>
+        </w:rPr>
+        <w:t xml:space="preserve"> robot sur Tinkercad. Simulez l'envoi et la réception d'octets de contrôle (selon le protocole) en utilisant le Moniteur série (</w:t>
+      </w:r>
+      <w:r>
+        <w:rPr>
+          <w:sz w:val="24"/>
+          <w:szCs w:val="24"/>
+        </w:rPr>
+        <w:t xml:space="preserve">voir </w:t>
+      </w:r>
+      <w:r>
+        <w:rPr>
+          <w:b/>
+          <w:bCs/>
+          <w:sz w:val="24"/>
+          <w:szCs w:val="24"/>
+        </w:rPr>
+        <w:t>Simulation d'une réception d'octets</w:t>
+      </w:r>
+      <w:r>
+        <w:rPr>
+          <w:sz w:val="24"/>
+          <w:szCs w:val="24"/>
+        </w:rPr>
+        <w:t xml:space="preserve"> sur Tinkercad</w:t>
+      </w:r>
+      <w:r>
+        <w:rPr>
+          <w:sz w:val="24"/>
+          <w:szCs w:val="24"/>
+        </w:rPr>
+        <w:t xml:space="preserve">). </w:t>
+      </w:r>
+    </w:p>
+    <w:p>
+      <w:pPr>
+        <w:pStyle w:val="Retraitcorpsdetexte"/>
         <w:ind w:left="0" w:firstLine="0"/>
         <w:rPr>
-          <w:b/>
-          <w:bCs/>
-          <w:sz w:val="24"/>
-          <w:szCs w:val="24"/>
-        </w:rPr>
-      </w:pPr>
-      <w:r>
-        <w:rPr>
-          <w:b/>
-          <w:bCs/>
-          <w:sz w:val="24"/>
-          <w:szCs w:val="24"/>
-        </w:rPr>
-        <w:t xml:space="preserve">Étape 1 - </w:t>
-      </w:r>
-      <w:r>
-        <w:rPr>
-          <w:b/>
-          <w:bCs/>
-          <w:sz w:val="24"/>
-          <w:szCs w:val="24"/>
-        </w:rPr>
-        <w:t>Tinkercad</w:t>
-      </w:r>
-      <w:r>
-        <w:rPr>
-          <w:b/>
-          <w:bCs/>
-          <w:sz w:val="24"/>
-          <w:szCs w:val="24"/>
-        </w:rPr>
-        <w:t xml:space="preserve"> et le robot virtuel</w:t>
+          <w:sz w:val="24"/>
+          <w:szCs w:val="24"/>
+        </w:rPr>
+      </w:pPr>
+    </w:p>
+    <w:p>
+      <w:pPr>
+        <w:pStyle w:val="Retraitcorpsdetexte"/>
+        <w:ind w:left="284" w:hanging="284"/>
+        <w:rPr>
+          <w:b/>
+          <w:bCs/>
+          <w:sz w:val="24"/>
+          <w:szCs w:val="24"/>
+        </w:rPr>
+      </w:pPr>
+      <w:r>
+        <w:rPr>
+          <w:b/>
+          <w:bCs/>
+          <w:sz w:val="24"/>
+          <w:szCs w:val="24"/>
+        </w:rPr>
+        <w:t>2</w:t>
+      </w:r>
+      <w:r>
+        <w:rPr>
+          <w:b/>
+          <w:bCs/>
+          <w:sz w:val="24"/>
+          <w:szCs w:val="24"/>
+        </w:rPr>
+        <w:t>.</w:t>
+      </w:r>
+      <w:r>
+        <w:rPr>
+          <w:b/>
+          <w:bCs/>
+          <w:sz w:val="24"/>
+          <w:szCs w:val="24"/>
+        </w:rPr>
+        <w:tab/>
+      </w:r>
+      <w:r>
+        <w:rPr>
+          <w:b/>
+          <w:bCs/>
+          <w:sz w:val="24"/>
+          <w:szCs w:val="24"/>
+        </w:rPr>
+        <w:t>Processing et l'interface de contrôle</w:t>
+      </w:r>
+      <w:r>
+        <w:rPr>
+          <w:b/>
+          <w:bCs/>
+          <w:sz w:val="24"/>
+          <w:szCs w:val="24"/>
+        </w:rPr>
+        <w:t xml:space="preserve"> (10% du fonctionnement)</w:t>
+      </w:r>
+    </w:p>
+    <w:p>
+      <w:pPr>
+        <w:pStyle w:val="Retraitcorpsdetexte"/>
+        <w:ind w:left="284" w:firstLine="0"/>
+        <w:rPr>
+          <w:sz w:val="24"/>
+          <w:szCs w:val="24"/>
+        </w:rPr>
+      </w:pPr>
+      <w:r>
+        <w:rPr>
+          <w:sz w:val="24"/>
+          <w:szCs w:val="24"/>
+        </w:rPr>
+        <w:t xml:space="preserve">Créez </w:t>
+      </w:r>
+      <w:r>
+        <w:rPr>
+          <w:sz w:val="24"/>
+          <w:szCs w:val="24"/>
+        </w:rPr>
+        <w:t xml:space="preserve">votre interface de contrôle. </w:t>
+      </w:r>
+      <w:r>
+        <w:rPr>
+          <w:sz w:val="24"/>
+          <w:szCs w:val="24"/>
+        </w:rPr>
+        <w:t>En fonction des mouvements désirés, s</w:t>
+      </w:r>
+      <w:r>
+        <w:rPr>
+          <w:sz w:val="24"/>
+          <w:szCs w:val="24"/>
+        </w:rPr>
+        <w:t>imulez l'envoi d'octets de contrôle (selon le protocole) en affichant ces derniers dans la console d'affichage.</w:t>
       </w:r>
     </w:p>
     <w:p>
@@ -1464,43 +1899,6 @@
           <w:szCs w:val="24"/>
         </w:rPr>
       </w:pPr>
-      <w:r>
-        <w:rPr>
-          <w:sz w:val="24"/>
-          <w:szCs w:val="24"/>
-        </w:rPr>
-        <w:t>Utilisez</w:t>
-      </w:r>
-      <w:r>
-        <w:rPr>
-          <w:sz w:val="24"/>
-          <w:szCs w:val="24"/>
-        </w:rPr>
-        <w:t xml:space="preserve"> la modélisation du robot sur Tinkercad. Simulez l'envoi et la réception d'octets de contrôle (selon le protocole) en utilisant le Moniteur série (</w:t>
-      </w:r>
-      <w:r>
-        <w:rPr>
-          <w:sz w:val="24"/>
-          <w:szCs w:val="24"/>
-        </w:rPr>
-        <w:t xml:space="preserve">voir la simulation </w:t>
-      </w:r>
-      <w:r>
-        <w:rPr>
-          <w:b/>
-          <w:bCs/>
-          <w:sz w:val="24"/>
-          <w:szCs w:val="24"/>
-        </w:rPr>
-        <w:t>Simulation d'une réception d'octets</w:t>
-      </w:r>
-      <w:r>
-        <w:rPr>
-          <w:sz w:val="24"/>
-          <w:szCs w:val="24"/>
-        </w:rPr>
-        <w:t xml:space="preserve">). </w:t>
-      </w:r>
     </w:p>
     <w:p>
       <w:pPr>
@@ -1511,148 +1909,154 @@
           <w:szCs w:val="24"/>
         </w:rPr>
       </w:pPr>
-    </w:p>
+      <w:bookmarkStart w:id="0" w:name="_Hlk131752973"/>
+      <w:r>
+        <w:rPr>
+          <w:sz w:val="24"/>
+          <w:szCs w:val="24"/>
+        </w:rPr>
+        <w:t>Les étapes précédentes</w:t>
+      </w:r>
+      <w:r>
+        <w:rPr>
+          <w:sz w:val="24"/>
+          <w:szCs w:val="24"/>
+        </w:rPr>
+        <w:t xml:space="preserve"> doivent être complétées avant d'avoir accès au kit Arduino</w:t>
+      </w:r>
+      <w:r>
+        <w:rPr>
+          <w:sz w:val="24"/>
+          <w:szCs w:val="24"/>
+        </w:rPr>
+        <w:t xml:space="preserve"> contenant la carte Uno WiFi</w:t>
+      </w:r>
+      <w:r>
+        <w:rPr>
+          <w:sz w:val="24"/>
+          <w:szCs w:val="24"/>
+        </w:rPr>
+        <w:t>.</w:t>
+      </w:r>
+    </w:p>
+    <w:bookmarkEnd w:id="0"/>
     <w:p>
       <w:pPr>
         <w:pStyle w:val="Retraitcorpsdetexte"/>
         <w:ind w:left="0" w:firstLine="0"/>
         <w:rPr>
-          <w:b/>
-          <w:bCs/>
-          <w:sz w:val="24"/>
-          <w:szCs w:val="24"/>
-        </w:rPr>
-      </w:pPr>
-      <w:r>
-        <w:rPr>
-          <w:b/>
-          <w:bCs/>
-          <w:sz w:val="24"/>
-          <w:szCs w:val="24"/>
-        </w:rPr>
-        <w:t>Étape 2 - Processing et l'interface de contrôle</w:t>
-      </w:r>
-    </w:p>
-    <w:p>
-      <w:pPr>
-        <w:pStyle w:val="Retraitcorpsdetexte"/>
-        <w:ind w:left="0" w:firstLine="0"/>
-        <w:rPr>
-          <w:sz w:val="24"/>
-          <w:szCs w:val="24"/>
-        </w:rPr>
-      </w:pPr>
-      <w:r>
-        <w:rPr>
-          <w:sz w:val="24"/>
-          <w:szCs w:val="24"/>
-        </w:rPr>
-        <w:t xml:space="preserve">Créez </w:t>
-      </w:r>
-      <w:r>
-        <w:rPr>
-          <w:sz w:val="24"/>
-          <w:szCs w:val="24"/>
-        </w:rPr>
-        <w:t>votre interface de contrôle. Simulez l'envoi d'octets de contrôle (selon le protocole) en affichant ces derniers dans la console d'affichage.</w:t>
-      </w:r>
-    </w:p>
-    <w:p>
-      <w:pPr>
-        <w:pStyle w:val="Retraitcorpsdetexte"/>
-        <w:ind w:left="0" w:firstLine="0"/>
-        <w:rPr>
-          <w:sz w:val="24"/>
-          <w:szCs w:val="24"/>
-        </w:rPr>
-      </w:pPr>
-    </w:p>
-    <w:p>
-      <w:pPr>
-        <w:pStyle w:val="Retraitcorpsdetexte"/>
-        <w:ind w:left="0" w:firstLine="0"/>
-        <w:rPr>
-          <w:sz w:val="24"/>
-          <w:szCs w:val="24"/>
-        </w:rPr>
-      </w:pPr>
-      <w:r>
-        <w:rPr>
-          <w:sz w:val="24"/>
-          <w:szCs w:val="24"/>
-        </w:rPr>
-        <w:t>Du temps peut être consacré à l'extérieur des heures du cours pour réaliser l</w:t>
-      </w:r>
-      <w:r>
-        <w:rPr>
-          <w:sz w:val="24"/>
-          <w:szCs w:val="24"/>
-        </w:rPr>
-        <w:t>es deux étapes précédentes.</w:t>
-      </w:r>
-      <w:r>
-        <w:rPr>
-          <w:sz w:val="24"/>
-          <w:szCs w:val="24"/>
-        </w:rPr>
-        <w:t xml:space="preserve"> </w:t>
-      </w:r>
-      <w:bookmarkStart w:id="0" w:name="_Hlk131752973"/>
-      <w:r>
-        <w:rPr>
-          <w:sz w:val="24"/>
-          <w:szCs w:val="24"/>
-        </w:rPr>
-        <w:t>Ces dernières doivent être complétées avant d'avoir accès au kit Arduino.</w:t>
-      </w:r>
-    </w:p>
-    <w:bookmarkEnd w:id="0"/>
-    <w:p>
-      <w:pPr>
-        <w:pStyle w:val="Retraitcorpsdetexte"/>
-        <w:ind w:left="0" w:firstLine="0"/>
-        <w:rPr>
-          <w:sz w:val="24"/>
-          <w:szCs w:val="24"/>
-        </w:rPr>
-      </w:pPr>
-    </w:p>
-    <w:p>
-      <w:pPr>
-        <w:pStyle w:val="Retraitcorpsdetexte"/>
-        <w:ind w:left="0" w:firstLine="0"/>
-        <w:rPr>
-          <w:b/>
-          <w:bCs/>
-          <w:sz w:val="24"/>
-          <w:szCs w:val="24"/>
-        </w:rPr>
-      </w:pPr>
-      <w:r>
-        <w:rPr>
-          <w:b/>
-          <w:bCs/>
-          <w:sz w:val="24"/>
-          <w:szCs w:val="24"/>
-        </w:rPr>
-        <w:t>Étape 3 - Processing et Arduino</w:t>
-      </w:r>
-    </w:p>
-    <w:p>
-      <w:pPr>
-        <w:pStyle w:val="Retraitcorpsdetexte"/>
-        <w:ind w:left="0" w:right="3" w:firstLine="0"/>
-        <w:rPr>
-          <w:sz w:val="24"/>
-          <w:szCs w:val="24"/>
-        </w:rPr>
-      </w:pPr>
-      <w:r>
-        <w:rPr>
-          <w:sz w:val="24"/>
-          <w:szCs w:val="24"/>
-        </w:rPr>
-        <w:t>La programmation réseau est ajoutée. Simulez les mouvements du robot et l'intensité des virages à l'aide de LEDs, tel qu'illustré ci-dessous.</w:t>
+          <w:sz w:val="24"/>
+          <w:szCs w:val="24"/>
+        </w:rPr>
+      </w:pPr>
+    </w:p>
+    <w:p>
+      <w:pPr>
+        <w:pStyle w:val="Retraitcorpsdetexte"/>
+        <w:ind w:left="284" w:hanging="284"/>
+        <w:rPr>
+          <w:b/>
+          <w:bCs/>
+          <w:sz w:val="24"/>
+          <w:szCs w:val="24"/>
+        </w:rPr>
+      </w:pPr>
+      <w:r>
+        <w:rPr>
+          <w:b/>
+          <w:bCs/>
+          <w:sz w:val="24"/>
+          <w:szCs w:val="24"/>
+        </w:rPr>
+        <w:t>3</w:t>
+      </w:r>
+      <w:r>
+        <w:rPr>
+          <w:b/>
+          <w:bCs/>
+          <w:sz w:val="24"/>
+          <w:szCs w:val="24"/>
+        </w:rPr>
+        <w:t>.</w:t>
+      </w:r>
+      <w:r>
+        <w:rPr>
+          <w:b/>
+          <w:bCs/>
+          <w:sz w:val="24"/>
+          <w:szCs w:val="24"/>
+        </w:rPr>
+        <w:tab/>
+      </w:r>
+      <w:r>
+        <w:rPr>
+          <w:b/>
+          <w:bCs/>
+          <w:sz w:val="24"/>
+          <w:szCs w:val="24"/>
+        </w:rPr>
+        <w:t>Processing et Arduino</w:t>
+      </w:r>
+      <w:r>
+        <w:rPr>
+          <w:b/>
+          <w:bCs/>
+          <w:sz w:val="24"/>
+          <w:szCs w:val="24"/>
+        </w:rPr>
+        <w:t xml:space="preserve"> (10% du fonctionnement)</w:t>
+      </w:r>
+    </w:p>
+    <w:p>
+      <w:pPr>
+        <w:pStyle w:val="Retraitcorpsdetexte"/>
+        <w:ind w:left="284" w:right="3" w:firstLine="0"/>
+        <w:rPr>
+          <w:sz w:val="24"/>
+          <w:szCs w:val="24"/>
+        </w:rPr>
+      </w:pPr>
+      <w:r>
+        <w:rPr>
+          <w:sz w:val="24"/>
+          <w:szCs w:val="24"/>
+        </w:rPr>
+        <w:t xml:space="preserve">Ajoutez la </w:t>
+      </w:r>
+      <w:r>
+        <w:rPr>
+          <w:sz w:val="24"/>
+          <w:szCs w:val="24"/>
+        </w:rPr>
+        <w:t>programmation réseau. Simulez les mouvements d</w:t>
+      </w:r>
+      <w:r>
+        <w:rPr>
+          <w:sz w:val="24"/>
+          <w:szCs w:val="24"/>
+        </w:rPr>
+        <w:t>e votre</w:t>
+      </w:r>
+      <w:r>
+        <w:rPr>
+          <w:sz w:val="24"/>
+          <w:szCs w:val="24"/>
+        </w:rPr>
+        <w:t xml:space="preserve"> robot et l'intensité de</w:t>
+      </w:r>
+      <w:r>
+        <w:rPr>
+          <w:sz w:val="24"/>
+          <w:szCs w:val="24"/>
+        </w:rPr>
+        <w:t xml:space="preserve"> ses </w:t>
+      </w:r>
+      <w:r>
+        <w:rPr>
+          <w:sz w:val="24"/>
+          <w:szCs w:val="24"/>
+        </w:rPr>
+        <w:t>virages à l'aide de LEDs, tel qu'illustré ci-dessous.</w:t>
       </w:r>
     </w:p>
     <w:p>
@@ -1870,7 +2274,7 @@
                 <v:shape id="_x0000_i1025" type="#_x0000_t75" style="width:93.75pt;height:112.5pt" o:ole="">
                   <v:imagedata r:id="rId8" o:title=""/>
                 </v:shape>
-                <o:OLEObject Type="Embed" ProgID="PBrush" ShapeID="_x0000_i1025" DrawAspect="Content" ObjectID="_1743054377" r:id="rId9"/>
+                <o:OLEObject Type="Embed" ProgID="PBrush" ShapeID="_x0000_i1025" DrawAspect="Content" ObjectID="_1743258517" r:id="rId9"/>
               </w:object>
             </w:r>
           </w:p>
@@ -1895,7 +2299,7 @@
                 <v:shape id="_x0000_i1026" type="#_x0000_t75" style="width:93.75pt;height:112.5pt" o:ole="">
                   <v:imagedata r:id="rId10" o:title=""/>
                 </v:shape>
-                <o:OLEObject Type="Embed" ProgID="PBrush" ShapeID="_x0000_i1026" DrawAspect="Content" ObjectID="_1743054378" r:id="rId11"/>
+                <o:OLEObject Type="Embed" ProgID="PBrush" ShapeID="_x0000_i1026" DrawAspect="Content" ObjectID="_1743258518" r:id="rId11"/>
               </w:object>
             </w:r>
           </w:p>
@@ -1920,7 +2324,7 @@
                 <v:shape id="_x0000_i1027" type="#_x0000_t75" style="width:93.75pt;height:112.5pt" o:ole="">
                   <v:imagedata r:id="rId12" o:title=""/>
                 </v:shape>
-                <o:OLEObject Type="Embed" ProgID="PBrush" ShapeID="_x0000_i1027" DrawAspect="Content" ObjectID="_1743054379" r:id="rId13"/>
+                <o:OLEObject Type="Embed" ProgID="PBrush" ShapeID="_x0000_i1027" DrawAspect="Content" ObjectID="_1743258519" r:id="rId13"/>
               </w:object>
             </w:r>
           </w:p>
@@ -1945,7 +2349,7 @@
                 <v:shape id="_x0000_i1028" type="#_x0000_t75" style="width:93.75pt;height:112.5pt" o:ole="">
                   <v:imagedata r:id="rId14" o:title=""/>
                 </v:shape>
-                <o:OLEObject Type="Embed" ProgID="PBrush" ShapeID="_x0000_i1028" DrawAspect="Content" ObjectID="_1743054380" r:id="rId15"/>
+                <o:OLEObject Type="Embed" ProgID="PBrush" ShapeID="_x0000_i1028" DrawAspect="Content" ObjectID="_1743258520" r:id="rId15"/>
               </w:object>
             </w:r>
           </w:p>
@@ -1965,7 +2369,7 @@
                 <v:shape id="_x0000_i1029" type="#_x0000_t75" style="width:93.75pt;height:112.5pt" o:ole="">
                   <v:imagedata r:id="rId16" o:title=""/>
                 </v:shape>
-                <o:OLEObject Type="Embed" ProgID="PBrush" ShapeID="_x0000_i1029" DrawAspect="Content" ObjectID="_1743054381" r:id="rId17"/>
+                <o:OLEObject Type="Embed" ProgID="PBrush" ShapeID="_x0000_i1029" DrawAspect="Content" ObjectID="_1743258521" r:id="rId17"/>
               </w:object>
             </w:r>
           </w:p>
@@ -1999,43 +2403,7 @@
                 <w:sz w:val="24"/>
                 <w:szCs w:val="24"/>
               </w:rPr>
-              <w:t xml:space="preserve">Tourner </w:t>
-            </w:r>
-            <w:r>
-              <w:rPr>
-                <w:b/>
-                <w:bCs/>
-                <w:sz w:val="24"/>
-                <w:szCs w:val="24"/>
-              </w:rPr>
-              <w:t xml:space="preserve">à </w:t>
-            </w:r>
-            <w:r>
-              <w:rPr>
-                <w:b/>
-                <w:bCs/>
-                <w:sz w:val="24"/>
-                <w:szCs w:val="24"/>
-              </w:rPr>
-              <w:t>droite</w:t>
-            </w:r>
-            <w:r>
-              <w:rPr>
-                <w:b/>
-                <w:bCs/>
-                <w:sz w:val="24"/>
-                <w:szCs w:val="24"/>
-              </w:rPr>
-              <w:t xml:space="preserve"> en marche</w:t>
-            </w:r>
-            <w:r>
-              <w:rPr>
-                <w:b/>
-                <w:bCs/>
-                <w:sz w:val="24"/>
-                <w:szCs w:val="24"/>
-              </w:rPr>
-              <w:t xml:space="preserve"> avant</w:t>
+              <w:t>Avancer en tournant vers la droite</w:t>
             </w:r>
           </w:p>
         </w:tc>
@@ -2061,16 +2429,7 @@
                 <w:sz w:val="24"/>
                 <w:szCs w:val="24"/>
               </w:rPr>
-              <w:t>Tourner</w:t>
-            </w:r>
-            <w:r>
-              <w:rPr>
-                <w:b/>
-                <w:bCs/>
-                <w:sz w:val="24"/>
-                <w:szCs w:val="24"/>
-              </w:rPr>
-              <w:t xml:space="preserve"> à </w:t>
+              <w:t xml:space="preserve">Avancer en tournant vers la </w:t>
             </w:r>
             <w:r>
               <w:rPr>
@@ -2080,15 +2439,6 @@
                 <w:szCs w:val="24"/>
               </w:rPr>
               <w:t>gauche</w:t>
-            </w:r>
-            <w:r>
-              <w:rPr>
-                <w:b/>
-                <w:bCs/>
-                <w:sz w:val="24"/>
-                <w:szCs w:val="24"/>
-              </w:rPr>
-              <w:t xml:space="preserve"> en marche avant</w:t>
             </w:r>
           </w:p>
         </w:tc>
@@ -2114,7 +2464,7 @@
                 <w:sz w:val="24"/>
                 <w:szCs w:val="24"/>
               </w:rPr>
-              <w:t xml:space="preserve">Tourner </w:t>
+              <w:t>Reculer</w:t>
             </w:r>
             <w:r>
               <w:rPr>
@@ -2123,25 +2473,7 @@
                 <w:sz w:val="24"/>
                 <w:szCs w:val="24"/>
               </w:rPr>
-              <w:t xml:space="preserve">à </w:t>
-            </w:r>
-            <w:r>
-              <w:rPr>
-                <w:b/>
-                <w:bCs/>
-                <w:sz w:val="24"/>
-                <w:szCs w:val="24"/>
-              </w:rPr>
-              <w:t>droite</w:t>
-            </w:r>
-            <w:r>
-              <w:rPr>
-                <w:b/>
-                <w:bCs/>
-                <w:sz w:val="24"/>
-                <w:szCs w:val="24"/>
-              </w:rPr>
-              <w:t xml:space="preserve"> en marche arrière</w:t>
+              <w:t xml:space="preserve"> en tournant vers la droite</w:t>
             </w:r>
           </w:p>
         </w:tc>
@@ -2167,25 +2499,7 @@
                 <w:sz w:val="24"/>
                 <w:szCs w:val="24"/>
               </w:rPr>
-              <w:t>Tourner</w:t>
-            </w:r>
-            <w:r>
-              <w:rPr>
-                <w:b/>
-                <w:bCs/>
-                <w:sz w:val="24"/>
-                <w:szCs w:val="24"/>
-              </w:rPr>
-              <w:t xml:space="preserve"> à</w:t>
-            </w:r>
-            <w:r>
-              <w:rPr>
-                <w:b/>
-                <w:bCs/>
-                <w:sz w:val="24"/>
-                <w:szCs w:val="24"/>
-              </w:rPr>
-              <w:t xml:space="preserve"> </w:t>
+              <w:t xml:space="preserve">Reculer en tournant vers la </w:t>
             </w:r>
             <w:r>
               <w:rPr>
@@ -2195,15 +2509,6 @@
                 <w:szCs w:val="24"/>
               </w:rPr>
               <w:t>gauche</w:t>
-            </w:r>
-            <w:r>
-              <w:rPr>
-                <w:b/>
-                <w:bCs/>
-                <w:sz w:val="24"/>
-                <w:szCs w:val="24"/>
-              </w:rPr>
-              <w:t xml:space="preserve"> en marche arrière</w:t>
             </w:r>
           </w:p>
         </w:tc>
@@ -2246,7 +2551,7 @@
                 <v:shape id="_x0000_i1030" type="#_x0000_t75" style="width:93.75pt;height:112.5pt" o:ole="">
                   <v:imagedata r:id="rId18" o:title=""/>
                 </v:shape>
-                <o:OLEObject Type="Embed" ProgID="PBrush" ShapeID="_x0000_i1030" DrawAspect="Content" ObjectID="_1743054382" r:id="rId19"/>
+                <o:OLEObject Type="Embed" ProgID="PBrush" ShapeID="_x0000_i1030" DrawAspect="Content" ObjectID="_1743258522" r:id="rId19"/>
               </w:object>
             </w:r>
           </w:p>
@@ -2271,7 +2576,7 @@
                 <v:shape id="_x0000_i1031" type="#_x0000_t75" style="width:93.75pt;height:112.5pt" o:ole="">
                   <v:imagedata r:id="rId20" o:title=""/>
                 </v:shape>
-                <o:OLEObject Type="Embed" ProgID="PBrush" ShapeID="_x0000_i1031" DrawAspect="Content" ObjectID="_1743054383" r:id="rId21"/>
+                <o:OLEObject Type="Embed" ProgID="PBrush" ShapeID="_x0000_i1031" DrawAspect="Content" ObjectID="_1743258523" r:id="rId21"/>
               </w:object>
             </w:r>
           </w:p>
@@ -2296,7 +2601,7 @@
                 <v:shape id="_x0000_i1032" type="#_x0000_t75" style="width:93.75pt;height:112.5pt" o:ole="">
                   <v:imagedata r:id="rId22" o:title=""/>
                 </v:shape>
-                <o:OLEObject Type="Embed" ProgID="PBrush" ShapeID="_x0000_i1032" DrawAspect="Content" ObjectID="_1743054384" r:id="rId23"/>
+                <o:OLEObject Type="Embed" ProgID="PBrush" ShapeID="_x0000_i1032" DrawAspect="Content" ObjectID="_1743258524" r:id="rId23"/>
               </w:object>
             </w:r>
           </w:p>
@@ -2321,7 +2626,7 @@
                 <v:shape id="_x0000_i1033" type="#_x0000_t75" style="width:93.75pt;height:112.5pt" o:ole="">
                   <v:imagedata r:id="rId24" o:title=""/>
                 </v:shape>
-                <o:OLEObject Type="Embed" ProgID="PBrush" ShapeID="_x0000_i1033" DrawAspect="Content" ObjectID="_1743054385" r:id="rId25"/>
+                <o:OLEObject Type="Embed" ProgID="PBrush" ShapeID="_x0000_i1033" DrawAspect="Content" ObjectID="_1743258525" r:id="rId25"/>
               </w:object>
             </w:r>
           </w:p>
@@ -2410,67 +2715,365 @@
     <w:p>
       <w:pPr>
         <w:pStyle w:val="Retraitcorpsdetexte"/>
+        <w:ind w:left="284" w:hanging="284"/>
+        <w:rPr>
+          <w:b/>
+          <w:bCs/>
+          <w:sz w:val="24"/>
+          <w:szCs w:val="24"/>
+        </w:rPr>
+      </w:pPr>
+      <w:r>
+        <w:rPr>
+          <w:b/>
+          <w:bCs/>
+          <w:sz w:val="24"/>
+          <w:szCs w:val="24"/>
+        </w:rPr>
+        <w:t>4</w:t>
+      </w:r>
+      <w:r>
+        <w:rPr>
+          <w:b/>
+          <w:bCs/>
+          <w:sz w:val="24"/>
+          <w:szCs w:val="24"/>
+        </w:rPr>
+        <w:t>.</w:t>
+      </w:r>
+      <w:r>
+        <w:rPr>
+          <w:b/>
+          <w:bCs/>
+          <w:sz w:val="24"/>
+          <w:szCs w:val="24"/>
+        </w:rPr>
+        <w:tab/>
+      </w:r>
+      <w:r>
+        <w:rPr>
+          <w:b/>
+          <w:bCs/>
+          <w:sz w:val="24"/>
+          <w:szCs w:val="24"/>
+        </w:rPr>
+        <w:t>Processing</w:t>
+      </w:r>
+      <w:r>
+        <w:rPr>
+          <w:b/>
+          <w:bCs/>
+          <w:sz w:val="24"/>
+          <w:szCs w:val="24"/>
+        </w:rPr>
+        <w:t xml:space="preserve">, </w:t>
+      </w:r>
+      <w:r>
+        <w:rPr>
+          <w:b/>
+          <w:bCs/>
+          <w:sz w:val="24"/>
+          <w:szCs w:val="24"/>
+        </w:rPr>
+        <w:t>Arduino</w:t>
+      </w:r>
+      <w:r>
+        <w:rPr>
+          <w:b/>
+          <w:bCs/>
+          <w:sz w:val="24"/>
+          <w:szCs w:val="24"/>
+        </w:rPr>
+        <w:t xml:space="preserve"> et le robot physique</w:t>
+      </w:r>
+      <w:r>
+        <w:rPr>
+          <w:b/>
+          <w:bCs/>
+          <w:sz w:val="24"/>
+          <w:szCs w:val="24"/>
+        </w:rPr>
+        <w:t xml:space="preserve"> (</w:t>
+      </w:r>
+      <w:r>
+        <w:rPr>
+          <w:b/>
+          <w:bCs/>
+          <w:sz w:val="24"/>
+          <w:szCs w:val="24"/>
+        </w:rPr>
+        <w:t>45</w:t>
+      </w:r>
+      <w:r>
+        <w:rPr>
+          <w:b/>
+          <w:bCs/>
+          <w:sz w:val="24"/>
+          <w:szCs w:val="24"/>
+        </w:rPr>
+        <w:t>% du fonctionnement)</w:t>
+      </w:r>
+    </w:p>
+    <w:p>
+      <w:pPr>
+        <w:pStyle w:val="Retraitcorpsdetexte"/>
+        <w:ind w:left="284" w:firstLine="0"/>
+        <w:rPr>
+          <w:sz w:val="24"/>
+          <w:szCs w:val="24"/>
+        </w:rPr>
+      </w:pPr>
+      <w:r>
+        <w:rPr>
+          <w:sz w:val="24"/>
+          <w:szCs w:val="24"/>
+        </w:rPr>
+        <w:t xml:space="preserve">Demandez au professeur d'installer votre carte Arduino Uno WiFi sur votre robot. </w:t>
+      </w:r>
+      <w:r>
+        <w:rPr>
+          <w:sz w:val="24"/>
+          <w:szCs w:val="24"/>
+        </w:rPr>
+        <w:t>M</w:t>
+      </w:r>
+      <w:r>
+        <w:rPr>
+          <w:sz w:val="24"/>
+          <w:szCs w:val="24"/>
+        </w:rPr>
+        <w:t xml:space="preserve">odifiez votre code </w:t>
+      </w:r>
+      <w:r>
+        <w:rPr>
+          <w:sz w:val="24"/>
+          <w:szCs w:val="24"/>
+        </w:rPr>
+        <w:t xml:space="preserve">afin </w:t>
+      </w:r>
+      <w:r>
+        <w:rPr>
+          <w:sz w:val="24"/>
+          <w:szCs w:val="24"/>
+        </w:rPr>
+        <w:t xml:space="preserve">que les mouvements </w:t>
+      </w:r>
+      <w:r>
+        <w:rPr>
+          <w:sz w:val="24"/>
+          <w:szCs w:val="24"/>
+        </w:rPr>
+        <w:t>d</w:t>
+      </w:r>
+      <w:r>
+        <w:rPr>
+          <w:sz w:val="24"/>
+          <w:szCs w:val="24"/>
+        </w:rPr>
+        <w:t>e votre</w:t>
+      </w:r>
+      <w:r>
+        <w:rPr>
+          <w:sz w:val="24"/>
+          <w:szCs w:val="24"/>
+        </w:rPr>
+        <w:t xml:space="preserve"> robot physique</w:t>
+      </w:r>
+      <w:r>
+        <w:rPr>
+          <w:sz w:val="24"/>
+          <w:szCs w:val="24"/>
+        </w:rPr>
+        <w:t xml:space="preserve"> puissent être contrôlés</w:t>
+      </w:r>
+      <w:r>
+        <w:rPr>
+          <w:sz w:val="24"/>
+          <w:szCs w:val="24"/>
+        </w:rPr>
+        <w:t>.</w:t>
+      </w:r>
+    </w:p>
+    <w:p>
+      <w:pPr>
+        <w:pStyle w:val="Retraitcorpsdetexte"/>
         <w:ind w:left="0" w:firstLine="0"/>
         <w:rPr>
-          <w:b/>
-          <w:bCs/>
-          <w:sz w:val="24"/>
-          <w:szCs w:val="24"/>
-        </w:rPr>
-      </w:pPr>
-      <w:r>
-        <w:rPr>
-          <w:b/>
-          <w:bCs/>
-          <w:sz w:val="24"/>
-          <w:szCs w:val="24"/>
-        </w:rPr>
-        <w:t xml:space="preserve">Étape </w:t>
-      </w:r>
-      <w:r>
-        <w:rPr>
-          <w:b/>
-          <w:bCs/>
-          <w:sz w:val="24"/>
-          <w:szCs w:val="24"/>
-        </w:rPr>
-        <w:t>4</w:t>
-      </w:r>
-      <w:r>
-        <w:rPr>
-          <w:b/>
-          <w:bCs/>
-          <w:sz w:val="24"/>
-          <w:szCs w:val="24"/>
-        </w:rPr>
-        <w:t xml:space="preserve"> - Processing</w:t>
-      </w:r>
-      <w:r>
-        <w:rPr>
-          <w:b/>
-          <w:bCs/>
-          <w:sz w:val="24"/>
-          <w:szCs w:val="24"/>
-        </w:rPr>
-        <w:t xml:space="preserve">, </w:t>
-      </w:r>
-      <w:r>
-        <w:rPr>
-          <w:b/>
-          <w:bCs/>
-          <w:sz w:val="24"/>
-          <w:szCs w:val="24"/>
-        </w:rPr>
-        <w:t>Arduino</w:t>
-      </w:r>
-      <w:r>
-        <w:rPr>
-          <w:b/>
-          <w:bCs/>
-          <w:sz w:val="24"/>
-          <w:szCs w:val="24"/>
-        </w:rPr>
-        <w:t xml:space="preserve"> et le robot physique</w:t>
+          <w:sz w:val="24"/>
+          <w:szCs w:val="24"/>
+        </w:rPr>
+      </w:pPr>
+    </w:p>
+    <w:p>
+      <w:pPr>
+        <w:pStyle w:val="Retraitcorpsdetexte"/>
+        <w:ind w:left="284" w:hanging="284"/>
+        <w:rPr>
+          <w:b/>
+          <w:bCs/>
+          <w:sz w:val="24"/>
+          <w:szCs w:val="24"/>
+        </w:rPr>
+      </w:pPr>
+      <w:r>
+        <w:rPr>
+          <w:b/>
+          <w:bCs/>
+          <w:sz w:val="24"/>
+          <w:szCs w:val="24"/>
+        </w:rPr>
+        <w:t>5</w:t>
+      </w:r>
+      <w:r>
+        <w:rPr>
+          <w:b/>
+          <w:bCs/>
+          <w:sz w:val="24"/>
+          <w:szCs w:val="24"/>
+        </w:rPr>
+        <w:t>.</w:t>
+      </w:r>
+      <w:r>
+        <w:rPr>
+          <w:b/>
+          <w:bCs/>
+          <w:sz w:val="24"/>
+          <w:szCs w:val="24"/>
+        </w:rPr>
+        <w:tab/>
+      </w:r>
+      <w:r>
+        <w:rPr>
+          <w:b/>
+          <w:bCs/>
+          <w:sz w:val="24"/>
+          <w:szCs w:val="24"/>
+        </w:rPr>
+        <w:t>Ajout d'une LED au robot physique</w:t>
+      </w:r>
+      <w:r>
+        <w:rPr>
+          <w:b/>
+          <w:bCs/>
+          <w:sz w:val="24"/>
+          <w:szCs w:val="24"/>
+        </w:rPr>
+        <w:t xml:space="preserve"> (5% du fonctionnement)</w:t>
+      </w:r>
+    </w:p>
+    <w:p>
+      <w:pPr>
+        <w:pStyle w:val="Retraitcorpsdetexte"/>
+        <w:ind w:left="284" w:firstLine="0"/>
+        <w:rPr>
+          <w:sz w:val="24"/>
+          <w:szCs w:val="24"/>
+        </w:rPr>
+      </w:pPr>
+      <w:r>
+        <w:rPr>
+          <w:sz w:val="24"/>
+          <w:szCs w:val="24"/>
+        </w:rPr>
+        <w:t xml:space="preserve">Ajoutez une LED sur votre robot. </w:t>
+      </w:r>
+      <w:r>
+        <w:rPr>
+          <w:sz w:val="24"/>
+          <w:szCs w:val="24"/>
+        </w:rPr>
+        <w:t xml:space="preserve">Afin que </w:t>
+      </w:r>
+      <w:r>
+        <w:rPr>
+          <w:sz w:val="24"/>
+          <w:szCs w:val="24"/>
+        </w:rPr>
+        <w:t>votre</w:t>
+      </w:r>
+      <w:r>
+        <w:rPr>
+          <w:sz w:val="24"/>
+          <w:szCs w:val="24"/>
+        </w:rPr>
+        <w:t xml:space="preserve"> robot puisse indiquer qu'il est connecté au réseau Wi-Fi, une LED </w:t>
+      </w:r>
+      <w:r>
+        <w:rPr>
+          <w:sz w:val="24"/>
+          <w:szCs w:val="24"/>
+        </w:rPr>
+        <w:t>doit être</w:t>
+      </w:r>
+      <w:r>
+        <w:rPr>
+          <w:sz w:val="24"/>
+          <w:szCs w:val="24"/>
+        </w:rPr>
+        <w:t xml:space="preserve"> allumée aussitôt la connexion réalisée.</w:t>
+      </w:r>
+      <w:r>
+        <w:rPr>
+          <w:sz w:val="24"/>
+          <w:szCs w:val="24"/>
+        </w:rPr>
+        <w:t xml:space="preserve"> </w:t>
+      </w:r>
+      <w:r>
+        <w:rPr>
+          <w:sz w:val="24"/>
+          <w:szCs w:val="24"/>
+        </w:rPr>
+        <w:t xml:space="preserve">Si </w:t>
+      </w:r>
+      <w:r>
+        <w:rPr>
+          <w:sz w:val="24"/>
+          <w:szCs w:val="24"/>
+        </w:rPr>
+        <w:t>cette</w:t>
+      </w:r>
+      <w:r>
+        <w:rPr>
+          <w:sz w:val="24"/>
+          <w:szCs w:val="24"/>
+        </w:rPr>
+        <w:t xml:space="preserve"> connexion est perdue, la LED </w:t>
+      </w:r>
+      <w:r>
+        <w:rPr>
+          <w:sz w:val="24"/>
+          <w:szCs w:val="24"/>
+        </w:rPr>
+        <w:t xml:space="preserve">doit être </w:t>
+      </w:r>
+      <w:r>
+        <w:rPr>
+          <w:sz w:val="24"/>
+          <w:szCs w:val="24"/>
+        </w:rPr>
+        <w:t>éteinte</w:t>
+      </w:r>
+      <w:r>
+        <w:rPr>
+          <w:sz w:val="24"/>
+          <w:szCs w:val="24"/>
+        </w:rPr>
+        <w:t xml:space="preserve"> avant que le robot ne tente de </w:t>
+      </w:r>
+      <w:r>
+        <w:rPr>
+          <w:sz w:val="24"/>
+          <w:szCs w:val="24"/>
+        </w:rPr>
+        <w:t xml:space="preserve">la </w:t>
+      </w:r>
+      <w:r>
+        <w:rPr>
+          <w:sz w:val="24"/>
+          <w:szCs w:val="24"/>
+        </w:rPr>
+        <w:t>rétablir.</w:t>
       </w:r>
     </w:p>
     <w:p>
@@ -2482,26 +3085,199 @@
           <w:szCs w:val="24"/>
         </w:rPr>
       </w:pPr>
-      <w:r>
-        <w:rPr>
-          <w:sz w:val="24"/>
-          <w:szCs w:val="24"/>
-        </w:rPr>
-        <w:t>M</w:t>
-      </w:r>
-      <w:r>
-        <w:rPr>
-          <w:sz w:val="24"/>
-          <w:szCs w:val="24"/>
-        </w:rPr>
-        <w:t xml:space="preserve">odifiez votre code Arduino </w:t>
-      </w:r>
-      <w:r>
-        <w:rPr>
-          <w:sz w:val="24"/>
-          <w:szCs w:val="24"/>
-        </w:rPr>
-        <w:t>afin qu'il puisse contrôler les mouvements du robot physique.</w:t>
+    </w:p>
+    <w:p>
+      <w:pPr>
+        <w:pStyle w:val="Retraitcorpsdetexte"/>
+        <w:ind w:left="284" w:hanging="284"/>
+        <w:rPr>
+          <w:b/>
+          <w:bCs/>
+          <w:sz w:val="24"/>
+          <w:szCs w:val="24"/>
+        </w:rPr>
+      </w:pPr>
+      <w:r>
+        <w:rPr>
+          <w:b/>
+          <w:bCs/>
+          <w:sz w:val="24"/>
+          <w:szCs w:val="24"/>
+        </w:rPr>
+        <w:t>6</w:t>
+      </w:r>
+      <w:r>
+        <w:rPr>
+          <w:b/>
+          <w:bCs/>
+          <w:sz w:val="24"/>
+          <w:szCs w:val="24"/>
+        </w:rPr>
+        <w:t>.</w:t>
+      </w:r>
+      <w:r>
+        <w:rPr>
+          <w:b/>
+          <w:bCs/>
+          <w:sz w:val="24"/>
+          <w:szCs w:val="24"/>
+        </w:rPr>
+        <w:tab/>
+      </w:r>
+      <w:r>
+        <w:rPr>
+          <w:b/>
+          <w:bCs/>
+          <w:sz w:val="24"/>
+          <w:szCs w:val="24"/>
+        </w:rPr>
+        <w:t xml:space="preserve">Transmission de données </w:t>
+      </w:r>
+      <w:r>
+        <w:rPr>
+          <w:b/>
+          <w:bCs/>
+          <w:sz w:val="24"/>
+          <w:szCs w:val="24"/>
+        </w:rPr>
+        <w:t xml:space="preserve">vers </w:t>
+      </w:r>
+      <w:r>
+        <w:rPr>
+          <w:b/>
+          <w:bCs/>
+          <w:sz w:val="24"/>
+          <w:szCs w:val="24"/>
+        </w:rPr>
+        <w:t>Access</w:t>
+      </w:r>
+      <w:r>
+        <w:rPr>
+          <w:b/>
+          <w:bCs/>
+          <w:sz w:val="24"/>
+          <w:szCs w:val="24"/>
+        </w:rPr>
+        <w:t xml:space="preserve"> (</w:t>
+      </w:r>
+      <w:r>
+        <w:rPr>
+          <w:b/>
+          <w:bCs/>
+          <w:sz w:val="24"/>
+          <w:szCs w:val="24"/>
+        </w:rPr>
+        <w:t>20</w:t>
+      </w:r>
+      <w:r>
+        <w:rPr>
+          <w:b/>
+          <w:bCs/>
+          <w:sz w:val="24"/>
+          <w:szCs w:val="24"/>
+        </w:rPr>
+        <w:t>% du fonctionnement)</w:t>
+      </w:r>
+    </w:p>
+    <w:p>
+      <w:pPr>
+        <w:pStyle w:val="Retraitcorpsdetexte"/>
+        <w:ind w:left="284" w:firstLine="0"/>
+        <w:rPr>
+          <w:sz w:val="24"/>
+          <w:szCs w:val="24"/>
+        </w:rPr>
+      </w:pPr>
+      <w:r>
+        <w:rPr>
+          <w:sz w:val="24"/>
+          <w:szCs w:val="24"/>
+        </w:rPr>
+        <w:t>Demandez au robot de transmettre</w:t>
+      </w:r>
+      <w:r>
+        <w:rPr>
+          <w:sz w:val="24"/>
+          <w:szCs w:val="24"/>
+        </w:rPr>
+        <w:t>, pour chaque mouvement réalisé,</w:t>
+      </w:r>
+      <w:r>
+        <w:rPr>
+          <w:sz w:val="24"/>
+          <w:szCs w:val="24"/>
+        </w:rPr>
+        <w:t xml:space="preserve"> </w:t>
+      </w:r>
+      <w:r>
+        <w:rPr>
+          <w:sz w:val="24"/>
+          <w:szCs w:val="24"/>
+        </w:rPr>
+        <w:t>des données</w:t>
+      </w:r>
+      <w:r>
+        <w:rPr>
+          <w:sz w:val="24"/>
+          <w:szCs w:val="24"/>
+        </w:rPr>
+        <w:t xml:space="preserve"> vers un serveur Processing, afin qu'</w:t>
+      </w:r>
+      <w:r>
+        <w:rPr>
+          <w:sz w:val="24"/>
+          <w:szCs w:val="24"/>
+        </w:rPr>
+        <w:t xml:space="preserve">elles </w:t>
+      </w:r>
+      <w:r>
+        <w:rPr>
+          <w:sz w:val="24"/>
+          <w:szCs w:val="24"/>
+        </w:rPr>
+        <w:t>soient inséré</w:t>
+      </w:r>
+      <w:r>
+        <w:rPr>
+          <w:sz w:val="24"/>
+          <w:szCs w:val="24"/>
+        </w:rPr>
+        <w:t>e</w:t>
+      </w:r>
+      <w:r>
+        <w:rPr>
+          <w:sz w:val="24"/>
+          <w:szCs w:val="24"/>
+        </w:rPr>
+        <w:t>s dans une base de données Access.</w:t>
+      </w:r>
+      <w:r>
+        <w:rPr>
+          <w:sz w:val="24"/>
+          <w:szCs w:val="24"/>
+        </w:rPr>
+        <w:t xml:space="preserve"> Les données à transmettre, pour chaque mouvement réalisé, sont : heure, minute, seconde, IP du poste demandeur, mouvement réalisé, intensité du virage</w:t>
+      </w:r>
+      <w:r>
+        <w:rPr>
+          <w:sz w:val="24"/>
+          <w:szCs w:val="24"/>
+        </w:rPr>
+        <w:t xml:space="preserve"> (fait partie du protocole même si aucun virage)</w:t>
+      </w:r>
+      <w:r>
+        <w:rPr>
+          <w:sz w:val="24"/>
+          <w:szCs w:val="24"/>
+        </w:rPr>
+        <w:t>.</w:t>
+      </w:r>
+      <w:r>
+        <w:rPr>
+          <w:sz w:val="24"/>
+          <w:szCs w:val="24"/>
+        </w:rPr>
+        <w:t xml:space="preserve"> Un ensemble de données, pour un mouvement réalisé, constitue un enregistrement dans la base de données.</w:t>
       </w:r>
     </w:p>
     <w:p>
@@ -2517,22 +3293,195 @@
     <w:p>
       <w:pPr>
         <w:pStyle w:val="Retraitcorpsdetexte"/>
+        <w:ind w:left="284" w:firstLine="0"/>
+        <w:rPr>
+          <w:sz w:val="24"/>
+          <w:szCs w:val="24"/>
+        </w:rPr>
+      </w:pPr>
+      <w:r>
+        <w:rPr>
+          <w:sz w:val="24"/>
+          <w:szCs w:val="24"/>
+        </w:rPr>
+        <w:t xml:space="preserve">Les requêtes </w:t>
+      </w:r>
+      <w:r>
+        <w:rPr>
+          <w:sz w:val="24"/>
+          <w:szCs w:val="24"/>
+        </w:rPr>
+        <w:t xml:space="preserve">à la base de données </w:t>
+      </w:r>
+      <w:r>
+        <w:rPr>
+          <w:sz w:val="24"/>
+          <w:szCs w:val="24"/>
+        </w:rPr>
+        <w:t xml:space="preserve">seront </w:t>
+      </w:r>
+      <w:r>
+        <w:rPr>
+          <w:sz w:val="24"/>
+          <w:szCs w:val="24"/>
+        </w:rPr>
+        <w:t>les suivantes</w:t>
+      </w:r>
+      <w:r>
+        <w:rPr>
+          <w:sz w:val="24"/>
+          <w:szCs w:val="24"/>
+        </w:rPr>
+        <w:t>, avec affichage de tous les champs</w:t>
+      </w:r>
+      <w:r>
+        <w:rPr>
+          <w:sz w:val="24"/>
+          <w:szCs w:val="24"/>
+        </w:rPr>
+        <w:t xml:space="preserve"> </w:t>
+      </w:r>
+      <w:r>
+        <w:rPr>
+          <w:sz w:val="24"/>
+          <w:szCs w:val="24"/>
+        </w:rPr>
+        <w:t>:</w:t>
+      </w:r>
+    </w:p>
+    <w:p>
+      <w:pPr>
+        <w:pStyle w:val="Retraitcorpsdetexte"/>
+        <w:ind w:left="426" w:hanging="142"/>
+        <w:rPr>
+          <w:sz w:val="24"/>
+          <w:szCs w:val="24"/>
+        </w:rPr>
+      </w:pPr>
+      <w:r>
+        <w:rPr>
+          <w:sz w:val="24"/>
+          <w:szCs w:val="24"/>
+        </w:rPr>
+        <w:t>-</w:t>
+      </w:r>
+      <w:r>
+        <w:rPr>
+          <w:sz w:val="24"/>
+          <w:szCs w:val="24"/>
+        </w:rPr>
+        <w:tab/>
+      </w:r>
+      <w:r>
+        <w:rPr>
+          <w:sz w:val="24"/>
+          <w:szCs w:val="24"/>
+        </w:rPr>
+        <w:t>Connaître tous les postes ayant demandé au robot d'avancer en tournant vers la droite.</w:t>
+      </w:r>
+    </w:p>
+    <w:p>
+      <w:pPr>
+        <w:pStyle w:val="Retraitcorpsdetexte"/>
+        <w:ind w:left="426" w:hanging="142"/>
+        <w:rPr>
+          <w:sz w:val="24"/>
+          <w:szCs w:val="24"/>
+        </w:rPr>
+      </w:pPr>
+      <w:r>
+        <w:rPr>
+          <w:sz w:val="24"/>
+          <w:szCs w:val="24"/>
+        </w:rPr>
+        <w:t>-</w:t>
+      </w:r>
+      <w:r>
+        <w:rPr>
+          <w:sz w:val="24"/>
+          <w:szCs w:val="24"/>
+        </w:rPr>
+        <w:tab/>
+        <w:t>Connaître tous les mouvements demandés par un poste en particulier.</w:t>
+      </w:r>
+    </w:p>
+    <w:p>
+      <w:pPr>
+        <w:pStyle w:val="Retraitcorpsdetexte"/>
+        <w:ind w:left="426" w:hanging="142"/>
+        <w:rPr>
+          <w:sz w:val="24"/>
+          <w:szCs w:val="24"/>
+        </w:rPr>
+      </w:pPr>
+      <w:r>
+        <w:rPr>
+          <w:sz w:val="24"/>
+          <w:szCs w:val="24"/>
+        </w:rPr>
+        <w:t>-</w:t>
+      </w:r>
+      <w:r>
+        <w:rPr>
+          <w:sz w:val="24"/>
+          <w:szCs w:val="24"/>
+        </w:rPr>
+        <w:tab/>
+        <w:t>Connaître les moments où un poste en particulier a demandé au robot de reculer en ligne droite.</w:t>
+      </w:r>
+    </w:p>
+    <w:p>
+      <w:pPr>
+        <w:pStyle w:val="Retraitcorpsdetexte"/>
+        <w:rPr>
+          <w:sz w:val="24"/>
+          <w:szCs w:val="24"/>
+        </w:rPr>
+      </w:pPr>
+    </w:p>
+    <w:p>
+      <w:pPr>
+        <w:pStyle w:val="Retraitcorpsdetexte"/>
         <w:ind w:left="0" w:firstLine="0"/>
         <w:rPr>
-          <w:b/>
-          <w:bCs/>
-          <w:sz w:val="24"/>
-          <w:szCs w:val="24"/>
-        </w:rPr>
-      </w:pPr>
-      <w:r>
-        <w:rPr>
-          <w:b/>
-          <w:bCs/>
-          <w:sz w:val="24"/>
-          <w:szCs w:val="24"/>
-        </w:rPr>
-        <w:t>Étape 5 - Ajout d'une LED au robot physique</w:t>
+          <w:sz w:val="24"/>
+          <w:szCs w:val="24"/>
+        </w:rPr>
+      </w:pPr>
+      <w:r>
+        <w:rPr>
+          <w:sz w:val="24"/>
+          <w:szCs w:val="24"/>
+        </w:rPr>
+        <w:t xml:space="preserve">Sauvegardez </w:t>
+      </w:r>
+      <w:r>
+        <w:rPr>
+          <w:sz w:val="24"/>
+          <w:szCs w:val="24"/>
+        </w:rPr>
+        <w:t>votre</w:t>
+      </w:r>
+      <w:r>
+        <w:rPr>
+          <w:sz w:val="24"/>
+          <w:szCs w:val="24"/>
+        </w:rPr>
+        <w:t xml:space="preserve"> code à chacune des étapes précédentes. Si vous ne parvenez pas à réaliser toutes les étapes, la dernière complétée servira pour la correction</w:t>
+      </w:r>
+      <w:r>
+        <w:rPr>
+          <w:sz w:val="24"/>
+          <w:szCs w:val="24"/>
+        </w:rPr>
+        <w:t xml:space="preserve"> du code</w:t>
+      </w:r>
+      <w:r>
+        <w:rPr>
+          <w:sz w:val="24"/>
+          <w:szCs w:val="24"/>
+        </w:rPr>
+        <w:t>.</w:t>
       </w:r>
     </w:p>
     <w:p>
@@ -2544,26 +3493,77 @@
           <w:szCs w:val="24"/>
         </w:rPr>
       </w:pPr>
-      <w:r>
-        <w:rPr>
-          <w:sz w:val="24"/>
-          <w:szCs w:val="24"/>
-        </w:rPr>
-        <w:t xml:space="preserve">Afin que le robot puisse indiquer qu'il est connecté au réseau Wi-Fi, une LED </w:t>
-      </w:r>
-      <w:r>
-        <w:rPr>
-          <w:sz w:val="24"/>
-          <w:szCs w:val="24"/>
-        </w:rPr>
-        <w:t>doit être</w:t>
-      </w:r>
-      <w:r>
-        <w:rPr>
-          <w:sz w:val="24"/>
-          <w:szCs w:val="24"/>
-        </w:rPr>
-        <w:t xml:space="preserve"> allumée aussitôt la connexion réalisée.</w:t>
+    </w:p>
+    <w:p>
+      <w:pPr>
+        <w:pStyle w:val="Retraitcorpsdetexte"/>
+        <w:ind w:left="0" w:firstLine="0"/>
+        <w:rPr>
+          <w:sz w:val="24"/>
+          <w:szCs w:val="24"/>
+        </w:rPr>
+      </w:pPr>
+      <w:r>
+        <w:rPr>
+          <w:sz w:val="24"/>
+          <w:szCs w:val="24"/>
+        </w:rPr>
+        <w:t>Vous devez démontrer en classe le fonctionnement de votre système de contrôle, avant la date limite de remise du travail.</w:t>
+      </w:r>
+    </w:p>
+    <w:p>
+      <w:pPr>
+        <w:rPr>
+          <w:sz w:val="24"/>
+          <w:szCs w:val="24"/>
+        </w:rPr>
+      </w:pPr>
+    </w:p>
+    <w:p>
+      <w:pPr>
+        <w:pStyle w:val="Retraitcorpsdetexte"/>
+        <w:ind w:left="0" w:firstLine="0"/>
+        <w:rPr>
+          <w:sz w:val="24"/>
+          <w:szCs w:val="24"/>
+        </w:rPr>
+      </w:pPr>
+      <w:r>
+        <w:rPr>
+          <w:sz w:val="24"/>
+          <w:szCs w:val="24"/>
+        </w:rPr>
+        <w:t>Vous n'avez pas à remettre d'algorithme</w:t>
+      </w:r>
+      <w:r>
+        <w:rPr>
+          <w:sz w:val="24"/>
+          <w:szCs w:val="24"/>
+        </w:rPr>
+        <w:t>s</w:t>
+      </w:r>
+      <w:r>
+        <w:rPr>
+          <w:sz w:val="24"/>
+          <w:szCs w:val="24"/>
+        </w:rPr>
+        <w:t xml:space="preserve">. Toutefois, il est </w:t>
+      </w:r>
+      <w:r>
+        <w:rPr>
+          <w:b/>
+          <w:bCs/>
+          <w:sz w:val="24"/>
+          <w:szCs w:val="24"/>
+        </w:rPr>
+        <w:t>fortement</w:t>
+      </w:r>
+      <w:r>
+        <w:rPr>
+          <w:sz w:val="24"/>
+          <w:szCs w:val="24"/>
+        </w:rPr>
+        <w:t xml:space="preserve"> recommandé d'en produire</w:t>
       </w:r>
       <w:r>
         <w:rPr>
@@ -2577,56 +3577,21 @@
           <w:sz w:val="24"/>
           <w:szCs w:val="24"/>
         </w:rPr>
-        <w:t xml:space="preserve">Si </w:t>
-      </w:r>
-      <w:r>
-        <w:rPr>
-          <w:sz w:val="24"/>
-          <w:szCs w:val="24"/>
-        </w:rPr>
-        <w:t>cette</w:t>
-      </w:r>
-      <w:r>
-        <w:rPr>
-          <w:sz w:val="24"/>
-          <w:szCs w:val="24"/>
-        </w:rPr>
-        <w:t xml:space="preserve"> connexion est perdue, la LED </w:t>
-      </w:r>
-      <w:r>
-        <w:rPr>
-          <w:sz w:val="24"/>
-          <w:szCs w:val="24"/>
-        </w:rPr>
-        <w:t xml:space="preserve">doit être </w:t>
-      </w:r>
-      <w:r>
-        <w:rPr>
-          <w:sz w:val="24"/>
-          <w:szCs w:val="24"/>
-        </w:rPr>
-        <w:t>éteinte</w:t>
-      </w:r>
-      <w:r>
-        <w:rPr>
-          <w:sz w:val="24"/>
-          <w:szCs w:val="24"/>
-        </w:rPr>
-        <w:t xml:space="preserve"> avant que le robot ne tente de </w:t>
-      </w:r>
-      <w:r>
-        <w:rPr>
-          <w:sz w:val="24"/>
-          <w:szCs w:val="24"/>
-        </w:rPr>
-        <w:t xml:space="preserve">la </w:t>
-      </w:r>
-      <w:r>
-        <w:rPr>
-          <w:sz w:val="24"/>
-          <w:szCs w:val="24"/>
-        </w:rPr>
-        <w:t>rétablir.</w:t>
+        <w:t>avant de vous lancer dans la programmation</w:t>
+      </w:r>
+      <w:r>
+        <w:rPr>
+          <w:sz w:val="24"/>
+          <w:szCs w:val="24"/>
+        </w:rPr>
+        <w:t>, et ainsi gagner du temps</w:t>
+      </w:r>
+      <w:r>
+        <w:rPr>
+          <w:sz w:val="24"/>
+          <w:szCs w:val="24"/>
+        </w:rPr>
+        <w:t>.</w:t>
       </w:r>
     </w:p>
     <w:p>
@@ -2644,21 +3609,114 @@
         <w:pStyle w:val="Retraitcorpsdetexte"/>
         <w:ind w:left="0" w:firstLine="0"/>
         <w:rPr>
-          <w:b/>
-          <w:bCs/>
-          <w:sz w:val="24"/>
-          <w:szCs w:val="24"/>
-        </w:rPr>
-      </w:pPr>
-      <w:r>
-        <w:rPr>
-          <w:b/>
-          <w:bCs/>
-          <w:sz w:val="24"/>
-          <w:szCs w:val="24"/>
-        </w:rPr>
-        <w:t>Étape 6 - Transmission de données Access</w:t>
-      </w:r>
+          <w:sz w:val="24"/>
+          <w:szCs w:val="24"/>
+        </w:rPr>
+      </w:pPr>
+      <w:r>
+        <w:rPr>
+          <w:sz w:val="24"/>
+          <w:szCs w:val="24"/>
+        </w:rPr>
+        <w:t>Vo</w:t>
+      </w:r>
+      <w:r>
+        <w:rPr>
+          <w:sz w:val="24"/>
+          <w:szCs w:val="24"/>
+        </w:rPr>
+        <w:t>s</w:t>
+      </w:r>
+      <w:r>
+        <w:rPr>
+          <w:sz w:val="24"/>
+          <w:szCs w:val="24"/>
+        </w:rPr>
+        <w:t xml:space="preserve"> programme</w:t>
+      </w:r>
+      <w:r>
+        <w:rPr>
+          <w:sz w:val="24"/>
+          <w:szCs w:val="24"/>
+        </w:rPr>
+        <w:t>s</w:t>
+      </w:r>
+      <w:r>
+        <w:rPr>
+          <w:sz w:val="24"/>
+          <w:szCs w:val="24"/>
+        </w:rPr>
+        <w:t xml:space="preserve"> en </w:t>
+      </w:r>
+      <w:r>
+        <w:rPr>
+          <w:sz w:val="24"/>
+          <w:szCs w:val="24"/>
+        </w:rPr>
+        <w:t>Processing</w:t>
+      </w:r>
+      <w:r>
+        <w:rPr>
+          <w:sz w:val="24"/>
+          <w:szCs w:val="24"/>
+        </w:rPr>
+        <w:t xml:space="preserve"> et en Arduino</w:t>
+      </w:r>
+      <w:r>
+        <w:rPr>
+          <w:sz w:val="24"/>
+          <w:szCs w:val="24"/>
+        </w:rPr>
+        <w:t xml:space="preserve"> doi</w:t>
+      </w:r>
+      <w:r>
+        <w:rPr>
+          <w:sz w:val="24"/>
+          <w:szCs w:val="24"/>
+        </w:rPr>
+        <w:t>vent</w:t>
+      </w:r>
+      <w:r>
+        <w:rPr>
+          <w:sz w:val="24"/>
+          <w:szCs w:val="24"/>
+        </w:rPr>
+        <w:t xml:space="preserve"> posséder un en-tête complet, et être bien commenté aux endroits appropriés.</w:t>
+      </w:r>
+    </w:p>
+    <w:p>
+      <w:pPr>
+        <w:pStyle w:val="Retraitcorpsdetexte"/>
+        <w:rPr>
+          <w:sz w:val="24"/>
+          <w:szCs w:val="24"/>
+        </w:rPr>
+      </w:pPr>
+    </w:p>
+    <w:p>
+      <w:pPr>
+        <w:pStyle w:val="Retraitcorpsdetexte"/>
+        <w:rPr>
+          <w:sz w:val="24"/>
+          <w:szCs w:val="24"/>
+        </w:rPr>
+      </w:pPr>
+      <w:r>
+        <w:rPr>
+          <w:sz w:val="24"/>
+          <w:szCs w:val="24"/>
+        </w:rPr>
+        <w:t>Vos variables doivent posséder des noms significatifs et être commentées.</w:t>
+      </w:r>
+    </w:p>
+    <w:p>
+      <w:pPr>
+        <w:pStyle w:val="Retraitcorpsdetexte"/>
+        <w:rPr>
+          <w:sz w:val="24"/>
+          <w:szCs w:val="24"/>
+        </w:rPr>
+      </w:pPr>
     </w:p>
     <w:p>
       <w:pPr>
@@ -2669,297 +3727,6 @@
           <w:szCs w:val="24"/>
         </w:rPr>
       </w:pPr>
-    </w:p>
-    <w:p>
-      <w:pPr>
-        <w:pStyle w:val="Retraitcorpsdetexte"/>
-        <w:ind w:left="0" w:firstLine="0"/>
-        <w:rPr>
-          <w:sz w:val="24"/>
-          <w:szCs w:val="24"/>
-        </w:rPr>
-      </w:pPr>
-    </w:p>
-    <w:p>
-      <w:pPr>
-        <w:pStyle w:val="Retraitcorpsdetexte"/>
-        <w:ind w:left="0" w:firstLine="0"/>
-        <w:rPr>
-          <w:sz w:val="24"/>
-          <w:szCs w:val="24"/>
-        </w:rPr>
-      </w:pPr>
-    </w:p>
-    <w:p>
-      <w:pPr>
-        <w:pStyle w:val="Retraitcorpsdetexte"/>
-        <w:ind w:left="0" w:firstLine="0"/>
-        <w:rPr>
-          <w:sz w:val="24"/>
-          <w:szCs w:val="24"/>
-        </w:rPr>
-      </w:pPr>
-    </w:p>
-    <w:p>
-      <w:pPr>
-        <w:pStyle w:val="Retraitcorpsdetexte"/>
-        <w:ind w:left="0" w:firstLine="0"/>
-        <w:rPr>
-          <w:sz w:val="24"/>
-          <w:szCs w:val="24"/>
-        </w:rPr>
-      </w:pPr>
-      <w:r>
-        <w:rPr>
-          <w:sz w:val="24"/>
-          <w:szCs w:val="24"/>
-        </w:rPr>
-        <w:t>Sauvegardez le code à chacune des étapes précédentes. Si vous ne parvenez pas à réaliser toutes les étapes, la dernière complétée servira pour la correction.</w:t>
-      </w:r>
-    </w:p>
-    <w:p>
-      <w:pPr>
-        <w:pStyle w:val="Retraitcorpsdetexte"/>
-        <w:ind w:left="0" w:firstLine="0"/>
-        <w:rPr>
-          <w:sz w:val="24"/>
-          <w:szCs w:val="24"/>
-        </w:rPr>
-      </w:pPr>
-    </w:p>
-    <w:p>
-      <w:pPr>
-        <w:pStyle w:val="Retraitcorpsdetexte"/>
-        <w:ind w:left="0" w:firstLine="0"/>
-        <w:rPr>
-          <w:sz w:val="24"/>
-          <w:szCs w:val="24"/>
-        </w:rPr>
-      </w:pPr>
-      <w:r>
-        <w:rPr>
-          <w:sz w:val="24"/>
-          <w:szCs w:val="24"/>
-        </w:rPr>
-        <w:t>Vous devez démontrer en classe le fonctionnement de votre système de contrôle, avant la date limite de remise du travail.</w:t>
-      </w:r>
-    </w:p>
-    <w:p>
-      <w:pPr>
-        <w:rPr>
-          <w:sz w:val="24"/>
-          <w:szCs w:val="24"/>
-        </w:rPr>
-      </w:pPr>
-    </w:p>
-    <w:p>
-      <w:pPr>
-        <w:pStyle w:val="Retraitcorpsdetexte"/>
-        <w:ind w:left="0" w:firstLine="0"/>
-        <w:rPr>
-          <w:sz w:val="24"/>
-          <w:szCs w:val="24"/>
-        </w:rPr>
-      </w:pPr>
-      <w:r>
-        <w:rPr>
-          <w:sz w:val="24"/>
-          <w:szCs w:val="24"/>
-        </w:rPr>
-        <w:t>Vous n'avez pas à remettre d'algorithme</w:t>
-      </w:r>
-      <w:r>
-        <w:rPr>
-          <w:sz w:val="24"/>
-          <w:szCs w:val="24"/>
-        </w:rPr>
-        <w:t>s</w:t>
-      </w:r>
-      <w:r>
-        <w:rPr>
-          <w:sz w:val="24"/>
-          <w:szCs w:val="24"/>
-        </w:rPr>
-        <w:t xml:space="preserve">. Toutefois, il est </w:t>
-      </w:r>
-      <w:r>
-        <w:rPr>
-          <w:b/>
-          <w:bCs/>
-          <w:sz w:val="24"/>
-          <w:szCs w:val="24"/>
-        </w:rPr>
-        <w:t>fortement</w:t>
-      </w:r>
-      <w:r>
-        <w:rPr>
-          <w:sz w:val="24"/>
-          <w:szCs w:val="24"/>
-        </w:rPr>
-        <w:t xml:space="preserve"> recommandé d'en produire</w:t>
-      </w:r>
-      <w:r>
-        <w:rPr>
-          <w:sz w:val="24"/>
-          <w:szCs w:val="24"/>
-        </w:rPr>
-        <w:t xml:space="preserve"> </w:t>
-      </w:r>
-      <w:r>
-        <w:rPr>
-          <w:sz w:val="24"/>
-          <w:szCs w:val="24"/>
-        </w:rPr>
-        <w:t>avant de vous lancer dans la programmation</w:t>
-      </w:r>
-      <w:r>
-        <w:rPr>
-          <w:sz w:val="24"/>
-          <w:szCs w:val="24"/>
-        </w:rPr>
-        <w:t>, et ainsi gagner du temps</w:t>
-      </w:r>
-      <w:r>
-        <w:rPr>
-          <w:sz w:val="24"/>
-          <w:szCs w:val="24"/>
-        </w:rPr>
-        <w:t>.</w:t>
-      </w:r>
-    </w:p>
-    <w:p>
-      <w:pPr>
-        <w:pStyle w:val="Retraitcorpsdetexte"/>
-        <w:ind w:left="0" w:firstLine="0"/>
-        <w:rPr>
-          <w:sz w:val="24"/>
-          <w:szCs w:val="24"/>
-        </w:rPr>
-      </w:pPr>
-    </w:p>
-    <w:p>
-      <w:pPr>
-        <w:pStyle w:val="Retraitcorpsdetexte"/>
-        <w:ind w:left="0" w:firstLine="0"/>
-        <w:rPr>
-          <w:sz w:val="24"/>
-          <w:szCs w:val="24"/>
-        </w:rPr>
-      </w:pPr>
-      <w:r>
-        <w:rPr>
-          <w:sz w:val="24"/>
-          <w:szCs w:val="24"/>
-        </w:rPr>
-        <w:t>Vo</w:t>
-      </w:r>
-      <w:r>
-        <w:rPr>
-          <w:sz w:val="24"/>
-          <w:szCs w:val="24"/>
-        </w:rPr>
-        <w:t>s</w:t>
-      </w:r>
-      <w:r>
-        <w:rPr>
-          <w:sz w:val="24"/>
-          <w:szCs w:val="24"/>
-        </w:rPr>
-        <w:t xml:space="preserve"> programme</w:t>
-      </w:r>
-      <w:r>
-        <w:rPr>
-          <w:sz w:val="24"/>
-          <w:szCs w:val="24"/>
-        </w:rPr>
-        <w:t>s</w:t>
-      </w:r>
-      <w:r>
-        <w:rPr>
-          <w:sz w:val="24"/>
-          <w:szCs w:val="24"/>
-        </w:rPr>
-        <w:t xml:space="preserve"> en </w:t>
-      </w:r>
-      <w:r>
-        <w:rPr>
-          <w:sz w:val="24"/>
-          <w:szCs w:val="24"/>
-        </w:rPr>
-        <w:t>Processing</w:t>
-      </w:r>
-      <w:r>
-        <w:rPr>
-          <w:sz w:val="24"/>
-          <w:szCs w:val="24"/>
-        </w:rPr>
-        <w:t xml:space="preserve"> et en Arduino</w:t>
-      </w:r>
-      <w:r>
-        <w:rPr>
-          <w:sz w:val="24"/>
-          <w:szCs w:val="24"/>
-        </w:rPr>
-        <w:t xml:space="preserve"> doi</w:t>
-      </w:r>
-      <w:r>
-        <w:rPr>
-          <w:sz w:val="24"/>
-          <w:szCs w:val="24"/>
-        </w:rPr>
-        <w:t>vent</w:t>
-      </w:r>
-      <w:r>
-        <w:rPr>
-          <w:sz w:val="24"/>
-          <w:szCs w:val="24"/>
-        </w:rPr>
-        <w:t xml:space="preserve"> posséder un en-tête complet, et être bien commenté aux endroits appropriés.</w:t>
-      </w:r>
-    </w:p>
-    <w:p>
-      <w:pPr>
-        <w:pStyle w:val="Retraitcorpsdetexte"/>
-        <w:rPr>
-          <w:sz w:val="24"/>
-          <w:szCs w:val="24"/>
-        </w:rPr>
-      </w:pPr>
-    </w:p>
-    <w:p>
-      <w:pPr>
-        <w:pStyle w:val="Retraitcorpsdetexte"/>
-        <w:rPr>
-          <w:sz w:val="24"/>
-          <w:szCs w:val="24"/>
-        </w:rPr>
-      </w:pPr>
-      <w:r>
-        <w:rPr>
-          <w:sz w:val="24"/>
-          <w:szCs w:val="24"/>
-        </w:rPr>
-        <w:t>Vos variables doivent posséder des noms significatifs et être commentées.</w:t>
-      </w:r>
-    </w:p>
-    <w:p>
-      <w:pPr>
-        <w:pStyle w:val="Retraitcorpsdetexte"/>
-        <w:rPr>
-          <w:sz w:val="24"/>
-          <w:szCs w:val="24"/>
-        </w:rPr>
-      </w:pPr>
-    </w:p>
-    <w:p>
-      <w:pPr>
-        <w:pStyle w:val="Retraitcorpsdetexte"/>
-        <w:ind w:left="0" w:firstLine="0"/>
-        <w:rPr>
-          <w:sz w:val="24"/>
-          <w:szCs w:val="24"/>
-        </w:rPr>
-      </w:pPr>
       <w:r>
         <w:rPr>
           <w:sz w:val="24"/>
@@ -2996,7 +3763,14 @@
           <w:sz w:val="24"/>
         </w:rPr>
         <w:lastRenderedPageBreak/>
-        <w:t>Interface Processing</w:t>
+        <w:t>Exemple d'i</w:t>
+      </w:r>
+      <w:r>
+        <w:rPr>
+          <w:b/>
+          <w:sz w:val="24"/>
+        </w:rPr>
+        <w:t>nterface Processing</w:t>
       </w:r>
     </w:p>
     <w:p>
@@ -3238,6 +4012,30 @@
           <w:sz w:val="24"/>
         </w:rPr>
         <w:tab/>
+        <w:t>Reliez le GND du robot avec le GND de la carte Arduino.</w:t>
+      </w:r>
+    </w:p>
+    <w:p>
+      <w:pPr>
+        <w:ind w:left="142" w:hanging="142"/>
+        <w:rPr>
+          <w:bCs/>
+          <w:sz w:val="24"/>
+        </w:rPr>
+      </w:pPr>
+      <w:r>
+        <w:rPr>
+          <w:bCs/>
+          <w:sz w:val="24"/>
+        </w:rPr>
+        <w:t>-</w:t>
+      </w:r>
+      <w:r>
+        <w:rPr>
+          <w:bCs/>
+          <w:sz w:val="24"/>
+        </w:rPr>
+        <w:tab/>
         <w:t>Débranchez l'alimentation 9V avant de brancher le câble USB.</w:t>
       </w:r>
     </w:p>
@@ -3286,7 +4084,21 @@
           <w:sz w:val="24"/>
         </w:rPr>
         <w:tab/>
-        <w:t>Mettre l'interrupteur du robot à ON seulement lorsque le robot est au sol.</w:t>
+        <w:t xml:space="preserve">Mettre l'interrupteur du robot à ON seulement lorsque le robot est </w:t>
+      </w:r>
+      <w:r>
+        <w:rPr>
+          <w:bCs/>
+          <w:sz w:val="24"/>
+        </w:rPr>
+        <w:t xml:space="preserve">déposé </w:t>
+      </w:r>
+      <w:r>
+        <w:rPr>
+          <w:bCs/>
+          <w:sz w:val="24"/>
+        </w:rPr>
+        <w:t>au sol.</w:t>
       </w:r>
     </w:p>
     <w:p>
@@ -3302,45 +4114,8 @@
           <w:bCs/>
           <w:sz w:val="24"/>
         </w:rPr>
-        <w:t>-</w:t>
-      </w:r>
-      <w:r>
-        <w:rPr>
-          <w:bCs/>
-          <w:sz w:val="24"/>
-        </w:rPr>
-        <w:tab/>
-        <w:t>R</w:t>
-      </w:r>
-      <w:r>
-        <w:rPr>
-          <w:bCs/>
-          <w:sz w:val="24"/>
-        </w:rPr>
-        <w:t>elie</w:t>
-      </w:r>
-      <w:r>
-        <w:rPr>
-          <w:bCs/>
-          <w:sz w:val="24"/>
-        </w:rPr>
-        <w:t>z</w:t>
-      </w:r>
-      <w:r>
-        <w:rPr>
-          <w:bCs/>
-          <w:sz w:val="24"/>
-        </w:rPr>
-        <w:t xml:space="preserve"> le GND du robot avec le GND de la carte Arduino.</w:t>
-      </w:r>
-    </w:p>
-    <w:p>
-      <w:pPr>
-        <w:rPr>
-          <w:bCs/>
-          <w:sz w:val="24"/>
-        </w:rPr>
-      </w:pPr>
+        <w:t>- Appuyez sur le bouton "reset" de la carte Arduino pour redémarrer le programme, une fois le robot déposé au sol.</w:t>
+      </w:r>
     </w:p>
     <w:p>
       <w:pPr>

</xml_diff>